<commit_message>
feat: Integración de documentación
</commit_message>
<xml_diff>
--- a/Scrum con Python.docx
+++ b/Scrum con Python.docx
@@ -1,6 +1,6 @@
 
 <file path=word/document.xml><?xml version="1.0" encoding="utf-8"?>
-<w:document xmlns:wpc="http://schemas.microsoft.com/office/word/2010/wordprocessingCanvas" xmlns:cx="http://schemas.microsoft.com/office/drawing/2014/chartex" xmlns:cx1="http://schemas.microsoft.com/office/drawing/2015/9/8/chartex" xmlns:cx2="http://schemas.microsoft.com/office/drawing/2015/10/21/chartex" xmlns:cx3="http://schemas.microsoft.com/office/drawing/2016/5/9/chartex" xmlns:cx4="http://schemas.microsoft.com/office/drawing/2016/5/10/chartex" xmlns:cx5="http://schemas.microsoft.com/office/drawing/2016/5/11/chartex" xmlns:cx6="http://schemas.microsoft.com/office/drawing/2016/5/12/chartex" xmlns:cx7="http://schemas.microsoft.com/office/drawing/2016/5/13/chartex" xmlns:cx8="http://schemas.microsoft.com/office/drawing/2016/5/14/chartex" xmlns:mc="http://schemas.openxmlformats.org/markup-compatibility/2006" xmlns:aink="http://schemas.microsoft.com/office/drawing/2016/ink" xmlns:am3d="http://schemas.microsoft.com/office/drawing/2017/model3d" xmlns:o="urn:schemas-microsoft-com:office:office" xmlns:r="http://schemas.openxmlformats.org/officeDocument/2006/relationships" xmlns:m="http://schemas.openxmlformats.org/officeDocument/2006/math" xmlns:v="urn:schemas-microsoft-com:vml" xmlns:wp14="http://schemas.microsoft.com/office/word/2010/wordprocessingDrawing" xmlns:wp="http://schemas.openxmlformats.org/drawingml/2006/wordprocessingDrawing" xmlns:w10="urn:schemas-microsoft-com:office:word" xmlns:w="http://schemas.openxmlformats.org/wordprocessingml/2006/main" xmlns:w14="http://schemas.microsoft.com/office/word/2010/wordml" xmlns:w15="http://schemas.microsoft.com/office/word/2012/wordml" xmlns:w16cid="http://schemas.microsoft.com/office/word/2016/wordml/cid" xmlns:w16se="http://schemas.microsoft.com/office/word/2015/wordml/symex" xmlns:wpg="http://schemas.microsoft.com/office/word/2010/wordprocessingGroup" xmlns:wpi="http://schemas.microsoft.com/office/word/2010/wordprocessingInk" xmlns:wne="http://schemas.microsoft.com/office/word/2006/wordml" xmlns:wps="http://schemas.microsoft.com/office/word/2010/wordprocessingShape" mc:Ignorable="w14 w15 w16se w16cid wp14">
+<w:document xmlns:wpc="http://schemas.microsoft.com/office/word/2010/wordprocessingCanvas" xmlns:cx="http://schemas.microsoft.com/office/drawing/2014/chartex" xmlns:cx1="http://schemas.microsoft.com/office/drawing/2015/9/8/chartex" xmlns:cx2="http://schemas.microsoft.com/office/drawing/2015/10/21/chartex" xmlns:cx3="http://schemas.microsoft.com/office/drawing/2016/5/9/chartex" xmlns:cx4="http://schemas.microsoft.com/office/drawing/2016/5/10/chartex" xmlns:cx5="http://schemas.microsoft.com/office/drawing/2016/5/11/chartex" xmlns:cx6="http://schemas.microsoft.com/office/drawing/2016/5/12/chartex" xmlns:cx7="http://schemas.microsoft.com/office/drawing/2016/5/13/chartex" xmlns:cx8="http://schemas.microsoft.com/office/drawing/2016/5/14/chartex" xmlns:mc="http://schemas.openxmlformats.org/markup-compatibility/2006" xmlns:aink="http://schemas.microsoft.com/office/drawing/2016/ink" xmlns:am3d="http://schemas.microsoft.com/office/drawing/2017/model3d" xmlns:o="urn:schemas-microsoft-com:office:office" xmlns:r="http://schemas.openxmlformats.org/officeDocument/2006/relationships" xmlns:m="http://schemas.openxmlformats.org/officeDocument/2006/math" xmlns:v="urn:schemas-microsoft-com:vml" xmlns:wp14="http://schemas.microsoft.com/office/word/2010/wordprocessingDrawing" xmlns:wp="http://schemas.openxmlformats.org/drawingml/2006/wordprocessingDrawing" xmlns:w10="urn:schemas-microsoft-com:office:word" xmlns:w="http://schemas.openxmlformats.org/wordprocessingml/2006/main" xmlns:w14="http://schemas.microsoft.com/office/word/2010/wordml" xmlns:w15="http://schemas.microsoft.com/office/word/2012/wordml" xmlns:w16cex="http://schemas.microsoft.com/office/word/2018/wordml/cex" xmlns:w16cid="http://schemas.microsoft.com/office/word/2016/wordml/cid" xmlns:w16="http://schemas.microsoft.com/office/word/2018/wordml" xmlns:w16sdtdh="http://schemas.microsoft.com/office/word/2020/wordml/sdtdatahash" xmlns:w16se="http://schemas.microsoft.com/office/word/2015/wordml/symex" xmlns:wpg="http://schemas.microsoft.com/office/word/2010/wordprocessingGroup" xmlns:wpi="http://schemas.microsoft.com/office/word/2010/wordprocessingInk" xmlns:wne="http://schemas.microsoft.com/office/word/2006/wordml" xmlns:wps="http://schemas.microsoft.com/office/word/2010/wordprocessingShape" mc:Ignorable="w14 w15 w16se w16cid w16 w16cex w16sdtdh wp14">
   <w:body>
     <w:p>
       <w:pPr>
@@ -264,7 +264,6 @@
     </w:p>
     <w:p>
       <w:pPr>
-        <w:jc w:val="center"/>
         <w:rPr>
           <w:lang w:val="es-MX"/>
         </w:rPr>
@@ -281,30 +280,8 @@
           <w:lang w:val="es-MX"/>
         </w:rPr>
         <w:lastRenderedPageBreak/>
-        <w:br w:type="page"/>
-      </w:r>
-    </w:p>
-    <w:p>
-      <w:pPr>
-        <w:rPr>
-          <w:lang w:val="es-MX"/>
-        </w:rPr>
-      </w:pPr>
-      <w:r>
-        <w:rPr>
-          <w:lang w:val="es-MX"/>
-        </w:rPr>
-        <w:lastRenderedPageBreak/>
-        <w:t xml:space="preserve">Emmanuel López Saldarriaga – Scrum </w:t>
-      </w:r>
-      <w:proofErr w:type="spellStart"/>
-      <w:r>
-        <w:rPr>
-          <w:lang w:val="es-MX"/>
-        </w:rPr>
-        <w:t>Team</w:t>
-      </w:r>
-      <w:proofErr w:type="spellEnd"/>
+        <w:t>Emmanuel López Saldarriaga – Scrum Team</w:t>
+      </w:r>
     </w:p>
     <w:p>
       <w:r>
@@ -392,15 +369,7 @@
         <w:t>Importación de Dependencias:</w:t>
       </w:r>
       <w:r>
-        <w:t xml:space="preserve"> Utilicé la librería </w:t>
-      </w:r>
-      <w:proofErr w:type="spellStart"/>
-      <w:r>
-        <w:t>random</w:t>
-      </w:r>
-      <w:proofErr w:type="spellEnd"/>
-      <w:r>
-        <w:t xml:space="preserve"> para manejar la selección aleatoria de palabras</w:t>
+        <w:t xml:space="preserve"> Utilicé la librería random para manejar la selección aleatoria de palabras</w:t>
       </w:r>
       <w:r>
         <w:t>.</w:t>
@@ -411,6 +380,9 @@
         <w:ind w:left="1440"/>
       </w:pPr>
       <w:r>
+        <w:rPr>
+          <w:noProof/>
+        </w:rPr>
         <w:drawing>
           <wp:inline distT="0" distB="0" distL="0" distR="0" wp14:anchorId="6178388F" wp14:editId="5C1EB01F">
             <wp:extent cx="1238423" cy="295316"/>
@@ -486,6 +458,9 @@
         <w:ind w:left="1440"/>
       </w:pPr>
       <w:r>
+        <w:rPr>
+          <w:noProof/>
+        </w:rPr>
         <w:drawing>
           <wp:inline distT="0" distB="0" distL="0" distR="0" wp14:anchorId="4500039C" wp14:editId="693D9550">
             <wp:extent cx="5612130" cy="229235"/>
@@ -535,58 +510,10 @@
           <w:b/>
           <w:bCs/>
         </w:rPr>
-        <w:t xml:space="preserve">Implementación de la Función </w:t>
-      </w:r>
-      <w:proofErr w:type="spellStart"/>
-      <w:r>
-        <w:rPr>
-          <w:b/>
-          <w:bCs/>
-        </w:rPr>
-        <w:t>elegir_</w:t>
-      </w:r>
-      <w:proofErr w:type="gramStart"/>
-      <w:r>
-        <w:rPr>
-          <w:b/>
-          <w:bCs/>
-        </w:rPr>
-        <w:t>palabra</w:t>
-      </w:r>
-      <w:proofErr w:type="spellEnd"/>
-      <w:r>
-        <w:rPr>
-          <w:b/>
-          <w:bCs/>
-        </w:rPr>
-        <w:t>(</w:t>
-      </w:r>
-      <w:proofErr w:type="gramEnd"/>
-      <w:r>
-        <w:rPr>
-          <w:b/>
-          <w:bCs/>
-        </w:rPr>
-        <w:t>):</w:t>
-      </w:r>
-      <w:r>
-        <w:t xml:space="preserve"> Esta función selecciona aleatoriamente una palabra de la lista, utilizando la función </w:t>
-      </w:r>
-      <w:proofErr w:type="spellStart"/>
-      <w:r>
-        <w:t>choice</w:t>
-      </w:r>
-      <w:proofErr w:type="spellEnd"/>
-      <w:r>
-        <w:t xml:space="preserve">() de la librería </w:t>
-      </w:r>
-      <w:proofErr w:type="spellStart"/>
-      <w:r>
-        <w:t>random</w:t>
-      </w:r>
-      <w:proofErr w:type="spellEnd"/>
-      <w:r>
-        <w:t>.</w:t>
+        <w:t>Implementación de la Función elegir_palabra():</w:t>
+      </w:r>
+      <w:r>
+        <w:t xml:space="preserve"> Esta función selecciona aleatoriamente una palabra de la lista, utilizando la función choice() de la librería random.</w:t>
       </w:r>
     </w:p>
     <w:p>
@@ -594,6 +521,9 @@
         <w:ind w:left="1440"/>
       </w:pPr>
       <w:r>
+        <w:rPr>
+          <w:noProof/>
+        </w:rPr>
         <w:drawing>
           <wp:inline distT="0" distB="0" distL="0" distR="0" wp14:anchorId="5D0B1C61" wp14:editId="0E4CAE7A">
             <wp:extent cx="3124636" cy="533474"/>
@@ -669,6 +599,9 @@
         <w:ind w:left="1440"/>
       </w:pPr>
       <w:r>
+        <w:rPr>
+          <w:noProof/>
+        </w:rPr>
         <w:drawing>
           <wp:inline distT="0" distB="0" distL="0" distR="0" wp14:anchorId="60783A40" wp14:editId="7F5F9C90">
             <wp:extent cx="3391373" cy="981212"/>
@@ -723,8 +656,6 @@
       </w:pPr>
     </w:p>
     <w:p>
-      <w:bookmarkStart w:id="0" w:name="_GoBack"/>
-      <w:bookmarkEnd w:id="0"/>
       <w:r>
         <w:rPr>
           <w:b/>
@@ -735,6 +666,1367 @@
       </w:r>
       <w:r>
         <w:t xml:space="preserve"> El código está parcialmente implementado con la selección de palabras y la configuración inicial del juego. La próxima fase incluirá la implementación de la lógica completa del juego, como el manejo de las letras adivinadas, la verificación de intentos y la detección de condiciones de victoria o derrota.</w:t>
+      </w:r>
+    </w:p>
+    <w:p>
+      <w:r>
+        <w:rPr>
+          <w:b/>
+        </w:rPr>
+        <w:t>Nombre:</w:t>
+      </w:r>
+      <w:r>
+        <w:t xml:space="preserve"> Keiner Serna </w:t>
+      </w:r>
+    </w:p>
+    <w:p>
+      <w:r>
+        <w:rPr>
+          <w:b/>
+        </w:rPr>
+        <w:t>Rol:</w:t>
+      </w:r>
+      <w:r>
+        <w:t xml:space="preserve"> Scrum Team </w:t>
+      </w:r>
+    </w:p>
+    <w:p>
+      <w:r>
+        <w:rPr>
+          <w:rFonts w:cstheme="minorHAnsi"/>
+        </w:rPr>
+        <w:t xml:space="preserve">Fui el encargado del código </w:t>
+      </w:r>
+      <w:r>
+        <w:rPr>
+          <w:rFonts w:cstheme="minorHAnsi"/>
+        </w:rPr>
+        <w:t xml:space="preserve">que </w:t>
+      </w:r>
+      <w:r>
+        <w:rPr>
+          <w:rFonts w:cstheme="minorHAnsi"/>
+        </w:rPr>
+        <w:t>proporciona la lógica para manejar los intentos fallidos del jugador en el juego del Ahorcado. Se asegura de que el jugador tenga un número limitado de intentos para adivinar la palabra, actualiza el estado del juego en cada intento y proporciona retroalimentación al jugador sobre el progreso y los intentos restantes. Al final, si el jugador agota todos sus intentos sin adivinar la palabra, se le informa de la pérdida y se muestra la palabra correcta</w:t>
+      </w:r>
+      <w:r>
+        <w:t>.</w:t>
+      </w:r>
+    </w:p>
+    <w:p>
+      <w:pPr>
+        <w:spacing w:before="100" w:beforeAutospacing="1" w:after="100" w:afterAutospacing="1" w:line="240" w:lineRule="auto"/>
+        <w:rPr>
+          <w:rFonts w:asciiTheme="majorHAnsi" w:eastAsia="Times New Roman" w:hAnsiTheme="majorHAnsi" w:cstheme="majorHAnsi"/>
+          <w:b/>
+          <w:bCs/>
+          <w:kern w:val="0"/>
+          <w:lang w:eastAsia="es-CO"/>
+          <w14:ligatures w14:val="none"/>
+        </w:rPr>
+      </w:pPr>
+      <w:r>
+        <w:rPr>
+          <w:rFonts w:asciiTheme="majorHAnsi" w:eastAsia="Times New Roman" w:hAnsiTheme="majorHAnsi" w:cstheme="majorHAnsi"/>
+          <w:kern w:val="0"/>
+          <w:lang w:eastAsia="es-CO"/>
+          <w14:ligatures w14:val="none"/>
+        </w:rPr>
+        <w:t>-</w:t>
+      </w:r>
+      <w:r>
+        <w:rPr>
+          <w:rFonts w:asciiTheme="majorHAnsi" w:eastAsia="Times New Roman" w:hAnsiTheme="majorHAnsi" w:cstheme="majorHAnsi"/>
+          <w:kern w:val="0"/>
+          <w:lang w:eastAsia="es-CO"/>
+          <w14:ligatures w14:val="none"/>
+        </w:rPr>
+        <w:t xml:space="preserve"> </w:t>
+      </w:r>
+      <w:r>
+        <w:rPr>
+          <w:rFonts w:asciiTheme="majorHAnsi" w:eastAsia="Times New Roman" w:hAnsiTheme="majorHAnsi" w:cstheme="majorHAnsi"/>
+          <w:b/>
+          <w:bCs/>
+          <w:kern w:val="0"/>
+          <w:lang w:eastAsia="es-CO"/>
+          <w14:ligatures w14:val="none"/>
+        </w:rPr>
+        <w:t>Mensajes de Bienvenida:</w:t>
+      </w:r>
+    </w:p>
+    <w:p>
+      <w:pPr>
+        <w:shd w:val="clear" w:color="auto" w:fill="1F1F1F"/>
+        <w:spacing w:after="0" w:line="285" w:lineRule="atLeast"/>
+        <w:rPr>
+          <w:rFonts w:ascii="Consolas" w:eastAsia="Times New Roman" w:hAnsi="Consolas" w:cs="Times New Roman"/>
+          <w:color w:val="CCCCCC"/>
+          <w:kern w:val="0"/>
+          <w:sz w:val="21"/>
+          <w:szCs w:val="21"/>
+          <w:lang w:eastAsia="es-CO"/>
+          <w14:ligatures w14:val="none"/>
+        </w:rPr>
+      </w:pPr>
+      <w:r>
+        <w:rPr>
+          <w:rFonts w:ascii="Consolas" w:eastAsia="Times New Roman" w:hAnsi="Consolas" w:cs="Times New Roman"/>
+          <w:color w:val="CCCCCC"/>
+          <w:kern w:val="0"/>
+          <w:sz w:val="21"/>
+          <w:szCs w:val="21"/>
+          <w:lang w:eastAsia="es-CO"/>
+          <w14:ligatures w14:val="none"/>
+        </w:rPr>
+        <w:t> </w:t>
+      </w:r>
+      <w:r>
+        <w:rPr>
+          <w:rFonts w:ascii="Consolas" w:eastAsia="Times New Roman" w:hAnsi="Consolas" w:cs="Times New Roman"/>
+          <w:color w:val="DCDCAA"/>
+          <w:kern w:val="0"/>
+          <w:sz w:val="21"/>
+          <w:szCs w:val="21"/>
+          <w:lang w:eastAsia="es-CO"/>
+          <w14:ligatures w14:val="none"/>
+        </w:rPr>
+        <w:t>print</w:t>
+      </w:r>
+      <w:r>
+        <w:rPr>
+          <w:rFonts w:ascii="Consolas" w:eastAsia="Times New Roman" w:hAnsi="Consolas" w:cs="Times New Roman"/>
+          <w:color w:val="CCCCCC"/>
+          <w:kern w:val="0"/>
+          <w:sz w:val="21"/>
+          <w:szCs w:val="21"/>
+          <w:lang w:eastAsia="es-CO"/>
+          <w14:ligatures w14:val="none"/>
+        </w:rPr>
+        <w:t>(</w:t>
+      </w:r>
+      <w:r>
+        <w:rPr>
+          <w:rFonts w:ascii="Consolas" w:eastAsia="Times New Roman" w:hAnsi="Consolas" w:cs="Times New Roman"/>
+          <w:color w:val="CE9178"/>
+          <w:kern w:val="0"/>
+          <w:sz w:val="21"/>
+          <w:szCs w:val="21"/>
+          <w:lang w:eastAsia="es-CO"/>
+          <w14:ligatures w14:val="none"/>
+        </w:rPr>
+        <w:t>"¡Bienvenido al juego del Ahorcado!"</w:t>
+      </w:r>
+      <w:r>
+        <w:rPr>
+          <w:rFonts w:ascii="Consolas" w:eastAsia="Times New Roman" w:hAnsi="Consolas" w:cs="Times New Roman"/>
+          <w:color w:val="CCCCCC"/>
+          <w:kern w:val="0"/>
+          <w:sz w:val="21"/>
+          <w:szCs w:val="21"/>
+          <w:lang w:eastAsia="es-CO"/>
+          <w14:ligatures w14:val="none"/>
+        </w:rPr>
+        <w:t>)</w:t>
+      </w:r>
+    </w:p>
+    <w:p>
+      <w:pPr>
+        <w:shd w:val="clear" w:color="auto" w:fill="1F1F1F"/>
+        <w:spacing w:after="0" w:line="285" w:lineRule="atLeast"/>
+        <w:rPr>
+          <w:rFonts w:ascii="Consolas" w:eastAsia="Times New Roman" w:hAnsi="Consolas" w:cs="Times New Roman"/>
+          <w:color w:val="CCCCCC"/>
+          <w:kern w:val="0"/>
+          <w:sz w:val="21"/>
+          <w:szCs w:val="21"/>
+          <w:lang w:eastAsia="es-CO"/>
+          <w14:ligatures w14:val="none"/>
+        </w:rPr>
+      </w:pPr>
+      <w:r>
+        <w:rPr>
+          <w:rFonts w:ascii="Consolas" w:eastAsia="Times New Roman" w:hAnsi="Consolas" w:cs="Times New Roman"/>
+          <w:color w:val="CCCCCC"/>
+          <w:kern w:val="0"/>
+          <w:sz w:val="21"/>
+          <w:szCs w:val="21"/>
+          <w:lang w:eastAsia="es-CO"/>
+          <w14:ligatures w14:val="none"/>
+        </w:rPr>
+        <w:t xml:space="preserve">    </w:t>
+      </w:r>
+      <w:r>
+        <w:rPr>
+          <w:rFonts w:ascii="Consolas" w:eastAsia="Times New Roman" w:hAnsi="Consolas" w:cs="Times New Roman"/>
+          <w:color w:val="DCDCAA"/>
+          <w:kern w:val="0"/>
+          <w:sz w:val="21"/>
+          <w:szCs w:val="21"/>
+          <w:lang w:eastAsia="es-CO"/>
+          <w14:ligatures w14:val="none"/>
+        </w:rPr>
+        <w:t>print</w:t>
+      </w:r>
+      <w:r>
+        <w:rPr>
+          <w:rFonts w:ascii="Consolas" w:eastAsia="Times New Roman" w:hAnsi="Consolas" w:cs="Times New Roman"/>
+          <w:color w:val="CCCCCC"/>
+          <w:kern w:val="0"/>
+          <w:sz w:val="21"/>
+          <w:szCs w:val="21"/>
+          <w:lang w:eastAsia="es-CO"/>
+          <w14:ligatures w14:val="none"/>
+        </w:rPr>
+        <w:t>(</w:t>
+      </w:r>
+      <w:r>
+        <w:rPr>
+          <w:rFonts w:ascii="Consolas" w:eastAsia="Times New Roman" w:hAnsi="Consolas" w:cs="Times New Roman"/>
+          <w:color w:val="569CD6"/>
+          <w:kern w:val="0"/>
+          <w:sz w:val="21"/>
+          <w:szCs w:val="21"/>
+          <w:lang w:eastAsia="es-CO"/>
+          <w14:ligatures w14:val="none"/>
+        </w:rPr>
+        <w:t>f</w:t>
+      </w:r>
+      <w:r>
+        <w:rPr>
+          <w:rFonts w:ascii="Consolas" w:eastAsia="Times New Roman" w:hAnsi="Consolas" w:cs="Times New Roman"/>
+          <w:color w:val="CE9178"/>
+          <w:kern w:val="0"/>
+          <w:sz w:val="21"/>
+          <w:szCs w:val="21"/>
+          <w:lang w:eastAsia="es-CO"/>
+          <w14:ligatures w14:val="none"/>
+        </w:rPr>
+        <w:t xml:space="preserve">"Tienes </w:t>
+      </w:r>
+      <w:r>
+        <w:rPr>
+          <w:rFonts w:ascii="Consolas" w:eastAsia="Times New Roman" w:hAnsi="Consolas" w:cs="Times New Roman"/>
+          <w:color w:val="569CD6"/>
+          <w:kern w:val="0"/>
+          <w:sz w:val="21"/>
+          <w:szCs w:val="21"/>
+          <w:lang w:eastAsia="es-CO"/>
+          <w14:ligatures w14:val="none"/>
+        </w:rPr>
+        <w:t>{</w:t>
+      </w:r>
+      <w:r>
+        <w:rPr>
+          <w:rFonts w:ascii="Consolas" w:eastAsia="Times New Roman" w:hAnsi="Consolas" w:cs="Times New Roman"/>
+          <w:color w:val="CCCCCC"/>
+          <w:kern w:val="0"/>
+          <w:sz w:val="21"/>
+          <w:szCs w:val="21"/>
+          <w:lang w:eastAsia="es-CO"/>
+          <w14:ligatures w14:val="none"/>
+        </w:rPr>
+        <w:t>max_intentos</w:t>
+      </w:r>
+      <w:r>
+        <w:rPr>
+          <w:rFonts w:ascii="Consolas" w:eastAsia="Times New Roman" w:hAnsi="Consolas" w:cs="Times New Roman"/>
+          <w:color w:val="569CD6"/>
+          <w:kern w:val="0"/>
+          <w:sz w:val="21"/>
+          <w:szCs w:val="21"/>
+          <w:lang w:eastAsia="es-CO"/>
+          <w14:ligatures w14:val="none"/>
+        </w:rPr>
+        <w:t>}</w:t>
+      </w:r>
+      <w:r>
+        <w:rPr>
+          <w:rFonts w:ascii="Consolas" w:eastAsia="Times New Roman" w:hAnsi="Consolas" w:cs="Times New Roman"/>
+          <w:color w:val="CE9178"/>
+          <w:kern w:val="0"/>
+          <w:sz w:val="21"/>
+          <w:szCs w:val="21"/>
+          <w:lang w:eastAsia="es-CO"/>
+          <w14:ligatures w14:val="none"/>
+        </w:rPr>
+        <w:t xml:space="preserve"> intentos para adivinar la palabra."</w:t>
+      </w:r>
+      <w:r>
+        <w:rPr>
+          <w:rFonts w:ascii="Consolas" w:eastAsia="Times New Roman" w:hAnsi="Consolas" w:cs="Times New Roman"/>
+          <w:color w:val="CCCCCC"/>
+          <w:kern w:val="0"/>
+          <w:sz w:val="21"/>
+          <w:szCs w:val="21"/>
+          <w:lang w:eastAsia="es-CO"/>
+          <w14:ligatures w14:val="none"/>
+        </w:rPr>
+        <w:t>)</w:t>
+      </w:r>
+    </w:p>
+    <w:p>
+      <w:pPr>
+        <w:numPr>
+          <w:ilvl w:val="0"/>
+          <w:numId w:val="2"/>
+        </w:numPr>
+        <w:spacing w:before="100" w:beforeAutospacing="1" w:after="100" w:afterAutospacing="1" w:line="240" w:lineRule="auto"/>
+        <w:rPr>
+          <w:rFonts w:eastAsia="Times New Roman" w:cstheme="minorHAnsi"/>
+          <w:kern w:val="0"/>
+          <w:lang w:eastAsia="es-CO"/>
+          <w14:ligatures w14:val="none"/>
+        </w:rPr>
+      </w:pPr>
+      <w:r>
+        <w:rPr>
+          <w:rFonts w:eastAsia="Times New Roman" w:cstheme="minorHAnsi"/>
+          <w:b/>
+          <w:bCs/>
+          <w:kern w:val="0"/>
+          <w:lang w:eastAsia="es-CO"/>
+          <w14:ligatures w14:val="none"/>
+        </w:rPr>
+        <w:t>Propósito:</w:t>
+      </w:r>
+      <w:r>
+        <w:rPr>
+          <w:rFonts w:eastAsia="Times New Roman" w:cstheme="minorHAnsi"/>
+          <w:kern w:val="0"/>
+          <w:lang w:eastAsia="es-CO"/>
+          <w14:ligatures w14:val="none"/>
+        </w:rPr>
+        <w:t xml:space="preserve"> Estas líneas imprimen un mensaje de bienvenida al usuario y le informan sobre el número máximo de intentos permitidos para adivinar la palabra.</w:t>
+      </w:r>
+    </w:p>
+    <w:p>
+      <w:pPr>
+        <w:spacing w:before="100" w:beforeAutospacing="1" w:after="100" w:afterAutospacing="1" w:line="240" w:lineRule="auto"/>
+        <w:rPr>
+          <w:rFonts w:eastAsia="Times New Roman" w:cstheme="minorHAnsi"/>
+          <w:kern w:val="0"/>
+          <w:lang w:eastAsia="es-CO"/>
+          <w14:ligatures w14:val="none"/>
+        </w:rPr>
+      </w:pPr>
+      <w:r>
+        <w:rPr>
+          <w:rFonts w:eastAsia="Times New Roman" w:cstheme="minorHAnsi"/>
+          <w:kern w:val="0"/>
+          <w:lang w:eastAsia="es-CO"/>
+          <w14:ligatures w14:val="none"/>
+        </w:rPr>
+        <w:t xml:space="preserve">- </w:t>
+      </w:r>
+      <w:r>
+        <w:rPr>
+          <w:rFonts w:eastAsia="Times New Roman" w:cstheme="minorHAnsi"/>
+          <w:b/>
+          <w:bCs/>
+          <w:kern w:val="0"/>
+          <w:lang w:eastAsia="es-CO"/>
+          <w14:ligatures w14:val="none"/>
+        </w:rPr>
+        <w:t>Bucle Principal del Juego:</w:t>
+      </w:r>
+    </w:p>
+    <w:p>
+      <w:pPr>
+        <w:shd w:val="clear" w:color="auto" w:fill="1F1F1F"/>
+        <w:spacing w:after="0" w:line="285" w:lineRule="atLeast"/>
+        <w:ind w:left="360"/>
+        <w:rPr>
+          <w:rFonts w:ascii="Consolas" w:eastAsia="Times New Roman" w:hAnsi="Consolas" w:cs="Times New Roman"/>
+          <w:color w:val="CCCCCC"/>
+          <w:kern w:val="0"/>
+          <w:sz w:val="21"/>
+          <w:szCs w:val="21"/>
+          <w:lang w:eastAsia="es-CO"/>
+          <w14:ligatures w14:val="none"/>
+        </w:rPr>
+      </w:pPr>
+      <w:r>
+        <w:rPr>
+          <w:rFonts w:ascii="Consolas" w:eastAsia="Times New Roman" w:hAnsi="Consolas" w:cs="Times New Roman"/>
+          <w:color w:val="CCCCCC"/>
+          <w:kern w:val="0"/>
+          <w:sz w:val="21"/>
+          <w:szCs w:val="21"/>
+          <w:lang w:eastAsia="es-CO"/>
+          <w14:ligatures w14:val="none"/>
+        </w:rPr>
+        <w:t xml:space="preserve">  </w:t>
+      </w:r>
+      <w:r>
+        <w:rPr>
+          <w:rFonts w:ascii="Consolas" w:eastAsia="Times New Roman" w:hAnsi="Consolas" w:cs="Times New Roman"/>
+          <w:color w:val="C586C0"/>
+          <w:kern w:val="0"/>
+          <w:sz w:val="21"/>
+          <w:szCs w:val="21"/>
+          <w:lang w:eastAsia="es-CO"/>
+          <w14:ligatures w14:val="none"/>
+        </w:rPr>
+        <w:t>while</w:t>
+      </w:r>
+      <w:r>
+        <w:rPr>
+          <w:rFonts w:ascii="Consolas" w:eastAsia="Times New Roman" w:hAnsi="Consolas" w:cs="Times New Roman"/>
+          <w:color w:val="CCCCCC"/>
+          <w:kern w:val="0"/>
+          <w:sz w:val="21"/>
+          <w:szCs w:val="21"/>
+          <w:lang w:eastAsia="es-CO"/>
+          <w14:ligatures w14:val="none"/>
+        </w:rPr>
+        <w:t xml:space="preserve"> intentos_fallidos </w:t>
+      </w:r>
+      <w:r>
+        <w:rPr>
+          <w:rFonts w:ascii="Consolas" w:eastAsia="Times New Roman" w:hAnsi="Consolas" w:cs="Times New Roman"/>
+          <w:color w:val="D4D4D4"/>
+          <w:kern w:val="0"/>
+          <w:sz w:val="21"/>
+          <w:szCs w:val="21"/>
+          <w:lang w:eastAsia="es-CO"/>
+          <w14:ligatures w14:val="none"/>
+        </w:rPr>
+        <w:t>&lt;</w:t>
+      </w:r>
+      <w:r>
+        <w:rPr>
+          <w:rFonts w:ascii="Consolas" w:eastAsia="Times New Roman" w:hAnsi="Consolas" w:cs="Times New Roman"/>
+          <w:color w:val="CCCCCC"/>
+          <w:kern w:val="0"/>
+          <w:sz w:val="21"/>
+          <w:szCs w:val="21"/>
+          <w:lang w:eastAsia="es-CO"/>
+          <w14:ligatures w14:val="none"/>
+        </w:rPr>
+        <w:t xml:space="preserve"> max_intentos:</w:t>
+      </w:r>
+    </w:p>
+    <w:p>
+      <w:pPr>
+        <w:pStyle w:val="Prrafodelista"/>
+        <w:numPr>
+          <w:ilvl w:val="0"/>
+          <w:numId w:val="3"/>
+        </w:numPr>
+        <w:shd w:val="clear" w:color="auto" w:fill="1F1F1F"/>
+        <w:spacing w:after="0" w:line="285" w:lineRule="atLeast"/>
+        <w:rPr>
+          <w:rFonts w:ascii="Consolas" w:eastAsia="Times New Roman" w:hAnsi="Consolas" w:cs="Times New Roman"/>
+          <w:color w:val="CCCCCC"/>
+          <w:kern w:val="0"/>
+          <w:sz w:val="21"/>
+          <w:szCs w:val="21"/>
+          <w:lang w:eastAsia="es-CO"/>
+          <w14:ligatures w14:val="none"/>
+        </w:rPr>
+      </w:pPr>
+      <w:r>
+        <w:rPr>
+          <w:rFonts w:ascii="Consolas" w:eastAsia="Times New Roman" w:hAnsi="Consolas" w:cs="Times New Roman"/>
+          <w:color w:val="CCCCCC"/>
+          <w:kern w:val="0"/>
+          <w:sz w:val="21"/>
+          <w:szCs w:val="21"/>
+          <w:lang w:eastAsia="es-CO"/>
+          <w14:ligatures w14:val="none"/>
+        </w:rPr>
+        <w:t xml:space="preserve">        </w:t>
+      </w:r>
+      <w:r>
+        <w:rPr>
+          <w:rFonts w:ascii="Consolas" w:eastAsia="Times New Roman" w:hAnsi="Consolas" w:cs="Times New Roman"/>
+          <w:color w:val="DCDCAA"/>
+          <w:kern w:val="0"/>
+          <w:sz w:val="21"/>
+          <w:szCs w:val="21"/>
+          <w:lang w:eastAsia="es-CO"/>
+          <w14:ligatures w14:val="none"/>
+        </w:rPr>
+        <w:t>print</w:t>
+      </w:r>
+      <w:r>
+        <w:rPr>
+          <w:rFonts w:ascii="Consolas" w:eastAsia="Times New Roman" w:hAnsi="Consolas" w:cs="Times New Roman"/>
+          <w:color w:val="CCCCCC"/>
+          <w:kern w:val="0"/>
+          <w:sz w:val="21"/>
+          <w:szCs w:val="21"/>
+          <w:lang w:eastAsia="es-CO"/>
+          <w14:ligatures w14:val="none"/>
+        </w:rPr>
+        <w:t>(mostrar_progreso(palabra, letras_adivinadas))</w:t>
+      </w:r>
+    </w:p>
+    <w:p>
+      <w:pPr>
+        <w:pStyle w:val="Prrafodelista"/>
+        <w:numPr>
+          <w:ilvl w:val="0"/>
+          <w:numId w:val="3"/>
+        </w:numPr>
+        <w:shd w:val="clear" w:color="auto" w:fill="1F1F1F"/>
+        <w:spacing w:after="0" w:line="285" w:lineRule="atLeast"/>
+        <w:rPr>
+          <w:rFonts w:ascii="Consolas" w:eastAsia="Times New Roman" w:hAnsi="Consolas" w:cs="Times New Roman"/>
+          <w:color w:val="CCCCCC"/>
+          <w:kern w:val="0"/>
+          <w:sz w:val="21"/>
+          <w:szCs w:val="21"/>
+          <w:lang w:eastAsia="es-CO"/>
+          <w14:ligatures w14:val="none"/>
+        </w:rPr>
+      </w:pPr>
+      <w:r>
+        <w:rPr>
+          <w:rFonts w:ascii="Consolas" w:eastAsia="Times New Roman" w:hAnsi="Consolas" w:cs="Times New Roman"/>
+          <w:color w:val="CCCCCC"/>
+          <w:kern w:val="0"/>
+          <w:sz w:val="21"/>
+          <w:szCs w:val="21"/>
+          <w:lang w:eastAsia="es-CO"/>
+          <w14:ligatures w14:val="none"/>
+        </w:rPr>
+        <w:t xml:space="preserve">        letra </w:t>
+      </w:r>
+      <w:r>
+        <w:rPr>
+          <w:rFonts w:ascii="Consolas" w:eastAsia="Times New Roman" w:hAnsi="Consolas" w:cs="Times New Roman"/>
+          <w:color w:val="D4D4D4"/>
+          <w:kern w:val="0"/>
+          <w:sz w:val="21"/>
+          <w:szCs w:val="21"/>
+          <w:lang w:eastAsia="es-CO"/>
+          <w14:ligatures w14:val="none"/>
+        </w:rPr>
+        <w:t>=</w:t>
+      </w:r>
+      <w:r>
+        <w:rPr>
+          <w:rFonts w:ascii="Consolas" w:eastAsia="Times New Roman" w:hAnsi="Consolas" w:cs="Times New Roman"/>
+          <w:color w:val="CCCCCC"/>
+          <w:kern w:val="0"/>
+          <w:sz w:val="21"/>
+          <w:szCs w:val="21"/>
+          <w:lang w:eastAsia="es-CO"/>
+          <w14:ligatures w14:val="none"/>
+        </w:rPr>
+        <w:t xml:space="preserve"> </w:t>
+      </w:r>
+      <w:r>
+        <w:rPr>
+          <w:rFonts w:ascii="Consolas" w:eastAsia="Times New Roman" w:hAnsi="Consolas" w:cs="Times New Roman"/>
+          <w:color w:val="DCDCAA"/>
+          <w:kern w:val="0"/>
+          <w:sz w:val="21"/>
+          <w:szCs w:val="21"/>
+          <w:lang w:eastAsia="es-CO"/>
+          <w14:ligatures w14:val="none"/>
+        </w:rPr>
+        <w:t>input</w:t>
+      </w:r>
+      <w:r>
+        <w:rPr>
+          <w:rFonts w:ascii="Consolas" w:eastAsia="Times New Roman" w:hAnsi="Consolas" w:cs="Times New Roman"/>
+          <w:color w:val="CCCCCC"/>
+          <w:kern w:val="0"/>
+          <w:sz w:val="21"/>
+          <w:szCs w:val="21"/>
+          <w:lang w:eastAsia="es-CO"/>
+          <w14:ligatures w14:val="none"/>
+        </w:rPr>
+        <w:t>(</w:t>
+      </w:r>
+      <w:r>
+        <w:rPr>
+          <w:rFonts w:ascii="Consolas" w:eastAsia="Times New Roman" w:hAnsi="Consolas" w:cs="Times New Roman"/>
+          <w:color w:val="CE9178"/>
+          <w:kern w:val="0"/>
+          <w:sz w:val="21"/>
+          <w:szCs w:val="21"/>
+          <w:lang w:eastAsia="es-CO"/>
+          <w14:ligatures w14:val="none"/>
+        </w:rPr>
+        <w:t>"Adivina una letra: "</w:t>
+      </w:r>
+      <w:r>
+        <w:rPr>
+          <w:rFonts w:ascii="Consolas" w:eastAsia="Times New Roman" w:hAnsi="Consolas" w:cs="Times New Roman"/>
+          <w:color w:val="CCCCCC"/>
+          <w:kern w:val="0"/>
+          <w:sz w:val="21"/>
+          <w:szCs w:val="21"/>
+          <w:lang w:eastAsia="es-CO"/>
+          <w14:ligatures w14:val="none"/>
+        </w:rPr>
+        <w:t>).lower()</w:t>
+      </w:r>
+    </w:p>
+    <w:p>
+      <w:pPr>
+        <w:pStyle w:val="Prrafodelista"/>
+        <w:numPr>
+          <w:ilvl w:val="0"/>
+          <w:numId w:val="3"/>
+        </w:numPr>
+        <w:shd w:val="clear" w:color="auto" w:fill="1F1F1F"/>
+        <w:spacing w:after="0" w:line="285" w:lineRule="atLeast"/>
+        <w:rPr>
+          <w:rFonts w:ascii="Consolas" w:eastAsia="Times New Roman" w:hAnsi="Consolas" w:cs="Times New Roman"/>
+          <w:color w:val="CCCCCC"/>
+          <w:kern w:val="0"/>
+          <w:sz w:val="21"/>
+          <w:szCs w:val="21"/>
+          <w:lang w:eastAsia="es-CO"/>
+          <w14:ligatures w14:val="none"/>
+        </w:rPr>
+      </w:pPr>
+    </w:p>
+    <w:p>
+      <w:pPr>
+        <w:pStyle w:val="Prrafodelista"/>
+        <w:numPr>
+          <w:ilvl w:val="0"/>
+          <w:numId w:val="3"/>
+        </w:numPr>
+        <w:shd w:val="clear" w:color="auto" w:fill="1F1F1F"/>
+        <w:spacing w:after="0" w:line="285" w:lineRule="atLeast"/>
+        <w:rPr>
+          <w:rFonts w:ascii="Consolas" w:eastAsia="Times New Roman" w:hAnsi="Consolas" w:cs="Times New Roman"/>
+          <w:color w:val="CCCCCC"/>
+          <w:kern w:val="0"/>
+          <w:sz w:val="21"/>
+          <w:szCs w:val="21"/>
+          <w:lang w:eastAsia="es-CO"/>
+          <w14:ligatures w14:val="none"/>
+        </w:rPr>
+      </w:pPr>
+      <w:r>
+        <w:rPr>
+          <w:rFonts w:ascii="Consolas" w:eastAsia="Times New Roman" w:hAnsi="Consolas" w:cs="Times New Roman"/>
+          <w:color w:val="CCCCCC"/>
+          <w:kern w:val="0"/>
+          <w:sz w:val="21"/>
+          <w:szCs w:val="21"/>
+          <w:lang w:eastAsia="es-CO"/>
+          <w14:ligatures w14:val="none"/>
+        </w:rPr>
+        <w:t>        letras_adivinadas.add(letra)</w:t>
+      </w:r>
+    </w:p>
+    <w:p>
+      <w:pPr>
+        <w:pStyle w:val="Prrafodelista"/>
+        <w:numPr>
+          <w:ilvl w:val="0"/>
+          <w:numId w:val="3"/>
+        </w:numPr>
+        <w:shd w:val="clear" w:color="auto" w:fill="1F1F1F"/>
+        <w:spacing w:after="0" w:line="285" w:lineRule="atLeast"/>
+        <w:rPr>
+          <w:rFonts w:ascii="Consolas" w:eastAsia="Times New Roman" w:hAnsi="Consolas" w:cs="Times New Roman"/>
+          <w:color w:val="CCCCCC"/>
+          <w:kern w:val="0"/>
+          <w:sz w:val="21"/>
+          <w:szCs w:val="21"/>
+          <w:lang w:eastAsia="es-CO"/>
+          <w14:ligatures w14:val="none"/>
+        </w:rPr>
+      </w:pPr>
+      <w:r>
+        <w:rPr>
+          <w:rFonts w:ascii="Consolas" w:eastAsia="Times New Roman" w:hAnsi="Consolas" w:cs="Times New Roman"/>
+          <w:color w:val="CCCCCC"/>
+          <w:kern w:val="0"/>
+          <w:sz w:val="21"/>
+          <w:szCs w:val="21"/>
+          <w:lang w:eastAsia="es-CO"/>
+          <w14:ligatures w14:val="none"/>
+        </w:rPr>
+        <w:t xml:space="preserve">        intentos_fallidos </w:t>
+      </w:r>
+      <w:r>
+        <w:rPr>
+          <w:rFonts w:ascii="Consolas" w:eastAsia="Times New Roman" w:hAnsi="Consolas" w:cs="Times New Roman"/>
+          <w:color w:val="D4D4D4"/>
+          <w:kern w:val="0"/>
+          <w:sz w:val="21"/>
+          <w:szCs w:val="21"/>
+          <w:lang w:eastAsia="es-CO"/>
+          <w14:ligatures w14:val="none"/>
+        </w:rPr>
+        <w:t>+=</w:t>
+      </w:r>
+      <w:r>
+        <w:rPr>
+          <w:rFonts w:ascii="Consolas" w:eastAsia="Times New Roman" w:hAnsi="Consolas" w:cs="Times New Roman"/>
+          <w:color w:val="CCCCCC"/>
+          <w:kern w:val="0"/>
+          <w:sz w:val="21"/>
+          <w:szCs w:val="21"/>
+          <w:lang w:eastAsia="es-CO"/>
+          <w14:ligatures w14:val="none"/>
+        </w:rPr>
+        <w:t xml:space="preserve"> </w:t>
+      </w:r>
+      <w:r>
+        <w:rPr>
+          <w:rFonts w:ascii="Consolas" w:eastAsia="Times New Roman" w:hAnsi="Consolas" w:cs="Times New Roman"/>
+          <w:color w:val="B5CEA8"/>
+          <w:kern w:val="0"/>
+          <w:sz w:val="21"/>
+          <w:szCs w:val="21"/>
+          <w:lang w:eastAsia="es-CO"/>
+          <w14:ligatures w14:val="none"/>
+        </w:rPr>
+        <w:t>1</w:t>
+      </w:r>
+    </w:p>
+    <w:p>
+      <w:pPr>
+        <w:pStyle w:val="Prrafodelista"/>
+        <w:numPr>
+          <w:ilvl w:val="0"/>
+          <w:numId w:val="3"/>
+        </w:numPr>
+        <w:shd w:val="clear" w:color="auto" w:fill="1F1F1F"/>
+        <w:spacing w:after="0" w:line="285" w:lineRule="atLeast"/>
+        <w:rPr>
+          <w:rFonts w:ascii="Consolas" w:eastAsia="Times New Roman" w:hAnsi="Consolas" w:cs="Times New Roman"/>
+          <w:color w:val="CCCCCC"/>
+          <w:kern w:val="0"/>
+          <w:sz w:val="21"/>
+          <w:szCs w:val="21"/>
+          <w:lang w:eastAsia="es-CO"/>
+          <w14:ligatures w14:val="none"/>
+        </w:rPr>
+      </w:pPr>
+      <w:r>
+        <w:rPr>
+          <w:rFonts w:ascii="Consolas" w:eastAsia="Times New Roman" w:hAnsi="Consolas" w:cs="Times New Roman"/>
+          <w:color w:val="CCCCCC"/>
+          <w:kern w:val="0"/>
+          <w:sz w:val="21"/>
+          <w:szCs w:val="21"/>
+          <w:lang w:eastAsia="es-CO"/>
+          <w14:ligatures w14:val="none"/>
+        </w:rPr>
+        <w:t xml:space="preserve">        </w:t>
+      </w:r>
+      <w:r>
+        <w:rPr>
+          <w:rFonts w:ascii="Consolas" w:eastAsia="Times New Roman" w:hAnsi="Consolas" w:cs="Times New Roman"/>
+          <w:color w:val="DCDCAA"/>
+          <w:kern w:val="0"/>
+          <w:sz w:val="21"/>
+          <w:szCs w:val="21"/>
+          <w:lang w:eastAsia="es-CO"/>
+          <w14:ligatures w14:val="none"/>
+        </w:rPr>
+        <w:t>print</w:t>
+      </w:r>
+      <w:r>
+        <w:rPr>
+          <w:rFonts w:ascii="Consolas" w:eastAsia="Times New Roman" w:hAnsi="Consolas" w:cs="Times New Roman"/>
+          <w:color w:val="CCCCCC"/>
+          <w:kern w:val="0"/>
+          <w:sz w:val="21"/>
+          <w:szCs w:val="21"/>
+          <w:lang w:eastAsia="es-CO"/>
+          <w14:ligatures w14:val="none"/>
+        </w:rPr>
+        <w:t>(</w:t>
+      </w:r>
+      <w:r>
+        <w:rPr>
+          <w:rFonts w:ascii="Consolas" w:eastAsia="Times New Roman" w:hAnsi="Consolas" w:cs="Times New Roman"/>
+          <w:color w:val="569CD6"/>
+          <w:kern w:val="0"/>
+          <w:sz w:val="21"/>
+          <w:szCs w:val="21"/>
+          <w:lang w:eastAsia="es-CO"/>
+          <w14:ligatures w14:val="none"/>
+        </w:rPr>
+        <w:t>f</w:t>
+      </w:r>
+      <w:r>
+        <w:rPr>
+          <w:rFonts w:ascii="Consolas" w:eastAsia="Times New Roman" w:hAnsi="Consolas" w:cs="Times New Roman"/>
+          <w:color w:val="CE9178"/>
+          <w:kern w:val="0"/>
+          <w:sz w:val="21"/>
+          <w:szCs w:val="21"/>
+          <w:lang w:eastAsia="es-CO"/>
+          <w14:ligatures w14:val="none"/>
+        </w:rPr>
+        <w:t xml:space="preserve">"Letra incorrecta. Te quedan </w:t>
+      </w:r>
+      <w:r>
+        <w:rPr>
+          <w:rFonts w:ascii="Consolas" w:eastAsia="Times New Roman" w:hAnsi="Consolas" w:cs="Times New Roman"/>
+          <w:color w:val="569CD6"/>
+          <w:kern w:val="0"/>
+          <w:sz w:val="21"/>
+          <w:szCs w:val="21"/>
+          <w:lang w:eastAsia="es-CO"/>
+          <w14:ligatures w14:val="none"/>
+        </w:rPr>
+        <w:t>{</w:t>
+      </w:r>
+      <w:r>
+        <w:rPr>
+          <w:rFonts w:ascii="Consolas" w:eastAsia="Times New Roman" w:hAnsi="Consolas" w:cs="Times New Roman"/>
+          <w:color w:val="CCCCCC"/>
+          <w:kern w:val="0"/>
+          <w:sz w:val="21"/>
+          <w:szCs w:val="21"/>
+          <w:lang w:eastAsia="es-CO"/>
+          <w14:ligatures w14:val="none"/>
+        </w:rPr>
+        <w:t xml:space="preserve">max_intentos </w:t>
+      </w:r>
+      <w:r>
+        <w:rPr>
+          <w:rFonts w:ascii="Consolas" w:eastAsia="Times New Roman" w:hAnsi="Consolas" w:cs="Times New Roman"/>
+          <w:color w:val="D4D4D4"/>
+          <w:kern w:val="0"/>
+          <w:sz w:val="21"/>
+          <w:szCs w:val="21"/>
+          <w:lang w:eastAsia="es-CO"/>
+          <w14:ligatures w14:val="none"/>
+        </w:rPr>
+        <w:t>-</w:t>
+      </w:r>
+      <w:r>
+        <w:rPr>
+          <w:rFonts w:ascii="Consolas" w:eastAsia="Times New Roman" w:hAnsi="Consolas" w:cs="Times New Roman"/>
+          <w:color w:val="CCCCCC"/>
+          <w:kern w:val="0"/>
+          <w:sz w:val="21"/>
+          <w:szCs w:val="21"/>
+          <w:lang w:eastAsia="es-CO"/>
+          <w14:ligatures w14:val="none"/>
+        </w:rPr>
+        <w:t xml:space="preserve"> intentos_fallidos</w:t>
+      </w:r>
+      <w:r>
+        <w:rPr>
+          <w:rFonts w:ascii="Consolas" w:eastAsia="Times New Roman" w:hAnsi="Consolas" w:cs="Times New Roman"/>
+          <w:color w:val="569CD6"/>
+          <w:kern w:val="0"/>
+          <w:sz w:val="21"/>
+          <w:szCs w:val="21"/>
+          <w:lang w:eastAsia="es-CO"/>
+          <w14:ligatures w14:val="none"/>
+        </w:rPr>
+        <w:t>}</w:t>
+      </w:r>
+      <w:r>
+        <w:rPr>
+          <w:rFonts w:ascii="Consolas" w:eastAsia="Times New Roman" w:hAnsi="Consolas" w:cs="Times New Roman"/>
+          <w:color w:val="CE9178"/>
+          <w:kern w:val="0"/>
+          <w:sz w:val="21"/>
+          <w:szCs w:val="21"/>
+          <w:lang w:eastAsia="es-CO"/>
+          <w14:ligatures w14:val="none"/>
+        </w:rPr>
+        <w:t xml:space="preserve"> intentos."</w:t>
+      </w:r>
+      <w:r>
+        <w:rPr>
+          <w:rFonts w:ascii="Consolas" w:eastAsia="Times New Roman" w:hAnsi="Consolas" w:cs="Times New Roman"/>
+          <w:color w:val="CCCCCC"/>
+          <w:kern w:val="0"/>
+          <w:sz w:val="21"/>
+          <w:szCs w:val="21"/>
+          <w:lang w:eastAsia="es-CO"/>
+          <w14:ligatures w14:val="none"/>
+        </w:rPr>
+        <w:t>)</w:t>
+      </w:r>
+    </w:p>
+    <w:p>
+      <w:pPr>
+        <w:numPr>
+          <w:ilvl w:val="0"/>
+          <w:numId w:val="3"/>
+        </w:numPr>
+        <w:spacing w:before="100" w:beforeAutospacing="1" w:after="100" w:afterAutospacing="1" w:line="240" w:lineRule="auto"/>
+        <w:rPr>
+          <w:rFonts w:eastAsia="Times New Roman" w:cstheme="minorHAnsi"/>
+          <w:kern w:val="0"/>
+          <w:lang w:eastAsia="es-CO"/>
+          <w14:ligatures w14:val="none"/>
+        </w:rPr>
+      </w:pPr>
+      <w:r>
+        <w:rPr>
+          <w:rFonts w:eastAsia="Times New Roman" w:cstheme="minorHAnsi"/>
+          <w:b/>
+          <w:bCs/>
+          <w:kern w:val="0"/>
+          <w:lang w:eastAsia="es-CO"/>
+          <w14:ligatures w14:val="none"/>
+        </w:rPr>
+        <w:t>Propósito:</w:t>
+      </w:r>
+      <w:r>
+        <w:rPr>
+          <w:rFonts w:eastAsia="Times New Roman" w:cstheme="minorHAnsi"/>
+          <w:kern w:val="0"/>
+          <w:lang w:eastAsia="es-CO"/>
+          <w14:ligatures w14:val="none"/>
+        </w:rPr>
+        <w:t xml:space="preserve"> Este bucle gestiona la interacción del juego, permitiendo al usuario adivinar letras hasta que se acaben los intentos.</w:t>
+      </w:r>
+    </w:p>
+    <w:p>
+      <w:pPr>
+        <w:numPr>
+          <w:ilvl w:val="0"/>
+          <w:numId w:val="3"/>
+        </w:numPr>
+        <w:spacing w:before="100" w:beforeAutospacing="1" w:after="100" w:afterAutospacing="1" w:line="240" w:lineRule="auto"/>
+        <w:rPr>
+          <w:rFonts w:eastAsia="Times New Roman" w:cstheme="minorHAnsi"/>
+          <w:kern w:val="0"/>
+          <w:lang w:eastAsia="es-CO"/>
+          <w14:ligatures w14:val="none"/>
+        </w:rPr>
+      </w:pPr>
+      <w:r>
+        <w:rPr>
+          <w:rFonts w:eastAsia="Times New Roman" w:cstheme="minorHAnsi"/>
+          <w:b/>
+          <w:bCs/>
+          <w:kern w:val="0"/>
+          <w:lang w:eastAsia="es-CO"/>
+          <w14:ligatures w14:val="none"/>
+        </w:rPr>
+        <w:t>Funcionamiento:</w:t>
+      </w:r>
+    </w:p>
+    <w:p>
+      <w:pPr>
+        <w:numPr>
+          <w:ilvl w:val="1"/>
+          <w:numId w:val="3"/>
+        </w:numPr>
+        <w:spacing w:before="100" w:beforeAutospacing="1" w:after="100" w:afterAutospacing="1" w:line="240" w:lineRule="auto"/>
+        <w:rPr>
+          <w:rFonts w:eastAsia="Times New Roman" w:cstheme="minorHAnsi"/>
+          <w:kern w:val="0"/>
+          <w:lang w:eastAsia="es-CO"/>
+          <w14:ligatures w14:val="none"/>
+        </w:rPr>
+      </w:pPr>
+      <w:r>
+        <w:rPr>
+          <w:rFonts w:eastAsia="Times New Roman" w:cstheme="minorHAnsi"/>
+          <w:kern w:val="0"/>
+          <w:lang w:eastAsia="es-CO"/>
+          <w14:ligatures w14:val="none"/>
+        </w:rPr>
+        <w:t>Imprime el estado actual de la palabra usando la función mostrar_progreso, que muestra las letras adivinadas y guiones bajos para las letras restantes.</w:t>
+      </w:r>
+    </w:p>
+    <w:p>
+      <w:pPr>
+        <w:numPr>
+          <w:ilvl w:val="1"/>
+          <w:numId w:val="3"/>
+        </w:numPr>
+        <w:spacing w:before="100" w:beforeAutospacing="1" w:after="100" w:afterAutospacing="1" w:line="240" w:lineRule="auto"/>
+        <w:rPr>
+          <w:rFonts w:eastAsia="Times New Roman" w:cstheme="minorHAnsi"/>
+          <w:kern w:val="0"/>
+          <w:lang w:eastAsia="es-CO"/>
+          <w14:ligatures w14:val="none"/>
+        </w:rPr>
+      </w:pPr>
+      <w:r>
+        <w:rPr>
+          <w:rFonts w:eastAsia="Times New Roman" w:cstheme="minorHAnsi"/>
+          <w:kern w:val="0"/>
+          <w:lang w:eastAsia="es-CO"/>
+          <w14:ligatures w14:val="none"/>
+        </w:rPr>
+        <w:t>Solicita al usuario que ingrese una letra y la convierte a minúsculas para estandarizar la entrada.</w:t>
+      </w:r>
+    </w:p>
+    <w:p>
+      <w:pPr>
+        <w:numPr>
+          <w:ilvl w:val="1"/>
+          <w:numId w:val="3"/>
+        </w:numPr>
+        <w:spacing w:before="100" w:beforeAutospacing="1" w:after="100" w:afterAutospacing="1" w:line="240" w:lineRule="auto"/>
+        <w:rPr>
+          <w:rFonts w:eastAsia="Times New Roman" w:cstheme="minorHAnsi"/>
+          <w:kern w:val="0"/>
+          <w:lang w:eastAsia="es-CO"/>
+          <w14:ligatures w14:val="none"/>
+        </w:rPr>
+      </w:pPr>
+      <w:r>
+        <w:rPr>
+          <w:rFonts w:eastAsia="Times New Roman" w:cstheme="minorHAnsi"/>
+          <w:kern w:val="0"/>
+          <w:lang w:eastAsia="es-CO"/>
+          <w14:ligatures w14:val="none"/>
+        </w:rPr>
+        <w:t>Añade la letra adivinada al conjunto letras_adivinadas.</w:t>
+      </w:r>
+    </w:p>
+    <w:p>
+      <w:pPr>
+        <w:numPr>
+          <w:ilvl w:val="1"/>
+          <w:numId w:val="3"/>
+        </w:numPr>
+        <w:spacing w:before="100" w:beforeAutospacing="1" w:after="100" w:afterAutospacing="1" w:line="240" w:lineRule="auto"/>
+        <w:rPr>
+          <w:rFonts w:eastAsia="Times New Roman" w:cstheme="minorHAnsi"/>
+          <w:kern w:val="0"/>
+          <w:lang w:eastAsia="es-CO"/>
+          <w14:ligatures w14:val="none"/>
+        </w:rPr>
+      </w:pPr>
+      <w:r>
+        <w:rPr>
+          <w:rFonts w:eastAsia="Times New Roman" w:cstheme="minorHAnsi"/>
+          <w:kern w:val="0"/>
+          <w:lang w:eastAsia="es-CO"/>
+          <w14:ligatures w14:val="none"/>
+        </w:rPr>
+        <w:t>Incrementa el contador de intentos_fallidos.</w:t>
+      </w:r>
+    </w:p>
+    <w:p>
+      <w:pPr>
+        <w:numPr>
+          <w:ilvl w:val="1"/>
+          <w:numId w:val="3"/>
+        </w:numPr>
+        <w:spacing w:before="100" w:beforeAutospacing="1" w:after="100" w:afterAutospacing="1" w:line="240" w:lineRule="auto"/>
+        <w:rPr>
+          <w:rFonts w:asciiTheme="majorHAnsi" w:eastAsia="Times New Roman" w:hAnsiTheme="majorHAnsi" w:cstheme="majorHAnsi"/>
+          <w:kern w:val="0"/>
+          <w:lang w:eastAsia="es-CO"/>
+          <w14:ligatures w14:val="none"/>
+        </w:rPr>
+      </w:pPr>
+      <w:r>
+        <w:rPr>
+          <w:rFonts w:eastAsia="Times New Roman" w:cstheme="minorHAnsi"/>
+          <w:kern w:val="0"/>
+          <w:lang w:eastAsia="es-CO"/>
+          <w14:ligatures w14:val="none"/>
+        </w:rPr>
+        <w:t>Imprime un mensaje indicando la cantidad</w:t>
+      </w:r>
+      <w:r>
+        <w:rPr>
+          <w:rFonts w:asciiTheme="majorHAnsi" w:eastAsia="Times New Roman" w:hAnsiTheme="majorHAnsi" w:cstheme="majorHAnsi"/>
+          <w:kern w:val="0"/>
+          <w:lang w:eastAsia="es-CO"/>
+          <w14:ligatures w14:val="none"/>
+        </w:rPr>
+        <w:t xml:space="preserve"> de intentos restantes.</w:t>
+      </w:r>
+    </w:p>
+    <w:p>
+      <w:pPr>
+        <w:spacing w:before="100" w:beforeAutospacing="1" w:after="100" w:afterAutospacing="1" w:line="240" w:lineRule="auto"/>
+        <w:rPr>
+          <w:rFonts w:eastAsia="Times New Roman" w:cstheme="minorHAnsi"/>
+          <w:kern w:val="0"/>
+          <w:lang w:eastAsia="es-CO"/>
+          <w14:ligatures w14:val="none"/>
+        </w:rPr>
+      </w:pPr>
+      <w:r>
+        <w:rPr>
+          <w:rFonts w:eastAsia="Times New Roman" w:cstheme="minorHAnsi"/>
+          <w:b/>
+          <w:bCs/>
+          <w:kern w:val="0"/>
+          <w:lang w:eastAsia="es-CO"/>
+          <w14:ligatures w14:val="none"/>
+        </w:rPr>
+        <w:t>Condición de Fin del Juego:</w:t>
+      </w:r>
+    </w:p>
+    <w:p>
+      <w:pPr>
+        <w:pStyle w:val="Prrafodelista"/>
+        <w:numPr>
+          <w:ilvl w:val="0"/>
+          <w:numId w:val="4"/>
+        </w:numPr>
+        <w:shd w:val="clear" w:color="auto" w:fill="1F1F1F"/>
+        <w:spacing w:after="0" w:line="285" w:lineRule="atLeast"/>
+        <w:rPr>
+          <w:rFonts w:ascii="Consolas" w:eastAsia="Times New Roman" w:hAnsi="Consolas" w:cs="Times New Roman"/>
+          <w:color w:val="CCCCCC"/>
+          <w:kern w:val="0"/>
+          <w:sz w:val="21"/>
+          <w:szCs w:val="21"/>
+          <w:lang w:eastAsia="es-CO"/>
+          <w14:ligatures w14:val="none"/>
+        </w:rPr>
+      </w:pPr>
+      <w:r>
+        <w:rPr>
+          <w:rFonts w:ascii="Consolas" w:eastAsia="Times New Roman" w:hAnsi="Consolas" w:cs="Times New Roman"/>
+          <w:color w:val="C586C0"/>
+          <w:kern w:val="0"/>
+          <w:sz w:val="21"/>
+          <w:szCs w:val="21"/>
+          <w:lang w:eastAsia="es-CO"/>
+          <w14:ligatures w14:val="none"/>
+        </w:rPr>
+        <w:t>if</w:t>
+      </w:r>
+      <w:r>
+        <w:rPr>
+          <w:rFonts w:ascii="Consolas" w:eastAsia="Times New Roman" w:hAnsi="Consolas" w:cs="Times New Roman"/>
+          <w:color w:val="CCCCCC"/>
+          <w:kern w:val="0"/>
+          <w:sz w:val="21"/>
+          <w:szCs w:val="21"/>
+          <w:lang w:eastAsia="es-CO"/>
+          <w14:ligatures w14:val="none"/>
+        </w:rPr>
+        <w:t xml:space="preserve"> intentos_fallidos </w:t>
+      </w:r>
+      <w:r>
+        <w:rPr>
+          <w:rFonts w:ascii="Consolas" w:eastAsia="Times New Roman" w:hAnsi="Consolas" w:cs="Times New Roman"/>
+          <w:color w:val="D4D4D4"/>
+          <w:kern w:val="0"/>
+          <w:sz w:val="21"/>
+          <w:szCs w:val="21"/>
+          <w:lang w:eastAsia="es-CO"/>
+          <w14:ligatures w14:val="none"/>
+        </w:rPr>
+        <w:t>==</w:t>
+      </w:r>
+      <w:r>
+        <w:rPr>
+          <w:rFonts w:ascii="Consolas" w:eastAsia="Times New Roman" w:hAnsi="Consolas" w:cs="Times New Roman"/>
+          <w:color w:val="CCCCCC"/>
+          <w:kern w:val="0"/>
+          <w:sz w:val="21"/>
+          <w:szCs w:val="21"/>
+          <w:lang w:eastAsia="es-CO"/>
+          <w14:ligatures w14:val="none"/>
+        </w:rPr>
+        <w:t xml:space="preserve"> max_intentos:</w:t>
+      </w:r>
+    </w:p>
+    <w:p>
+      <w:pPr>
+        <w:pStyle w:val="Prrafodelista"/>
+        <w:numPr>
+          <w:ilvl w:val="0"/>
+          <w:numId w:val="4"/>
+        </w:numPr>
+        <w:shd w:val="clear" w:color="auto" w:fill="1F1F1F"/>
+        <w:spacing w:after="0" w:line="285" w:lineRule="atLeast"/>
+        <w:rPr>
+          <w:rFonts w:ascii="Consolas" w:eastAsia="Times New Roman" w:hAnsi="Consolas" w:cs="Times New Roman"/>
+          <w:color w:val="CCCCCC"/>
+          <w:kern w:val="0"/>
+          <w:sz w:val="21"/>
+          <w:szCs w:val="21"/>
+          <w:lang w:eastAsia="es-CO"/>
+          <w14:ligatures w14:val="none"/>
+        </w:rPr>
+      </w:pPr>
+      <w:r>
+        <w:rPr>
+          <w:rFonts w:ascii="Consolas" w:eastAsia="Times New Roman" w:hAnsi="Consolas" w:cs="Times New Roman"/>
+          <w:color w:val="CCCCCC"/>
+          <w:kern w:val="0"/>
+          <w:sz w:val="21"/>
+          <w:szCs w:val="21"/>
+          <w:lang w:eastAsia="es-CO"/>
+          <w14:ligatures w14:val="none"/>
+        </w:rPr>
+        <w:lastRenderedPageBreak/>
+        <w:t xml:space="preserve">        </w:t>
+      </w:r>
+      <w:r>
+        <w:rPr>
+          <w:rFonts w:ascii="Consolas" w:eastAsia="Times New Roman" w:hAnsi="Consolas" w:cs="Times New Roman"/>
+          <w:color w:val="DCDCAA"/>
+          <w:kern w:val="0"/>
+          <w:sz w:val="21"/>
+          <w:szCs w:val="21"/>
+          <w:lang w:eastAsia="es-CO"/>
+          <w14:ligatures w14:val="none"/>
+        </w:rPr>
+        <w:t>print</w:t>
+      </w:r>
+      <w:r>
+        <w:rPr>
+          <w:rFonts w:ascii="Consolas" w:eastAsia="Times New Roman" w:hAnsi="Consolas" w:cs="Times New Roman"/>
+          <w:color w:val="CCCCCC"/>
+          <w:kern w:val="0"/>
+          <w:sz w:val="21"/>
+          <w:szCs w:val="21"/>
+          <w:lang w:eastAsia="es-CO"/>
+          <w14:ligatures w14:val="none"/>
+        </w:rPr>
+        <w:t>(</w:t>
+      </w:r>
+      <w:r>
+        <w:rPr>
+          <w:rFonts w:ascii="Consolas" w:eastAsia="Times New Roman" w:hAnsi="Consolas" w:cs="Times New Roman"/>
+          <w:color w:val="569CD6"/>
+          <w:kern w:val="0"/>
+          <w:sz w:val="21"/>
+          <w:szCs w:val="21"/>
+          <w:lang w:eastAsia="es-CO"/>
+          <w14:ligatures w14:val="none"/>
+        </w:rPr>
+        <w:t>f</w:t>
+      </w:r>
+      <w:r>
+        <w:rPr>
+          <w:rFonts w:ascii="Consolas" w:eastAsia="Times New Roman" w:hAnsi="Consolas" w:cs="Times New Roman"/>
+          <w:color w:val="CE9178"/>
+          <w:kern w:val="0"/>
+          <w:sz w:val="21"/>
+          <w:szCs w:val="21"/>
+          <w:lang w:eastAsia="es-CO"/>
+          <w14:ligatures w14:val="none"/>
+        </w:rPr>
+        <w:t xml:space="preserve">"Lo siento, has perdido. La palabra era: </w:t>
+      </w:r>
+      <w:r>
+        <w:rPr>
+          <w:rFonts w:ascii="Consolas" w:eastAsia="Times New Roman" w:hAnsi="Consolas" w:cs="Times New Roman"/>
+          <w:color w:val="569CD6"/>
+          <w:kern w:val="0"/>
+          <w:sz w:val="21"/>
+          <w:szCs w:val="21"/>
+          <w:lang w:eastAsia="es-CO"/>
+          <w14:ligatures w14:val="none"/>
+        </w:rPr>
+        <w:t>{</w:t>
+      </w:r>
+      <w:r>
+        <w:rPr>
+          <w:rFonts w:ascii="Consolas" w:eastAsia="Times New Roman" w:hAnsi="Consolas" w:cs="Times New Roman"/>
+          <w:color w:val="CCCCCC"/>
+          <w:kern w:val="0"/>
+          <w:sz w:val="21"/>
+          <w:szCs w:val="21"/>
+          <w:lang w:eastAsia="es-CO"/>
+          <w14:ligatures w14:val="none"/>
+        </w:rPr>
+        <w:t>palabra</w:t>
+      </w:r>
+      <w:r>
+        <w:rPr>
+          <w:rFonts w:ascii="Consolas" w:eastAsia="Times New Roman" w:hAnsi="Consolas" w:cs="Times New Roman"/>
+          <w:color w:val="569CD6"/>
+          <w:kern w:val="0"/>
+          <w:sz w:val="21"/>
+          <w:szCs w:val="21"/>
+          <w:lang w:eastAsia="es-CO"/>
+          <w14:ligatures w14:val="none"/>
+        </w:rPr>
+        <w:t>}</w:t>
+      </w:r>
+      <w:r>
+        <w:rPr>
+          <w:rFonts w:ascii="Consolas" w:eastAsia="Times New Roman" w:hAnsi="Consolas" w:cs="Times New Roman"/>
+          <w:color w:val="CE9178"/>
+          <w:kern w:val="0"/>
+          <w:sz w:val="21"/>
+          <w:szCs w:val="21"/>
+          <w:lang w:eastAsia="es-CO"/>
+          <w14:ligatures w14:val="none"/>
+        </w:rPr>
+        <w:t>"</w:t>
+      </w:r>
+      <w:r>
+        <w:rPr>
+          <w:rFonts w:ascii="Consolas" w:eastAsia="Times New Roman" w:hAnsi="Consolas" w:cs="Times New Roman"/>
+          <w:color w:val="CCCCCC"/>
+          <w:kern w:val="0"/>
+          <w:sz w:val="21"/>
+          <w:szCs w:val="21"/>
+          <w:lang w:eastAsia="es-CO"/>
+          <w14:ligatures w14:val="none"/>
+        </w:rPr>
+        <w:t>)</w:t>
+      </w:r>
+    </w:p>
+    <w:p>
+      <w:pPr>
+        <w:numPr>
+          <w:ilvl w:val="0"/>
+          <w:numId w:val="4"/>
+        </w:numPr>
+        <w:spacing w:before="100" w:beforeAutospacing="1" w:after="100" w:afterAutospacing="1" w:line="240" w:lineRule="auto"/>
+        <w:rPr>
+          <w:rFonts w:eastAsia="Times New Roman" w:cstheme="minorHAnsi"/>
+          <w:kern w:val="0"/>
+          <w:lang w:eastAsia="es-CO"/>
+          <w14:ligatures w14:val="none"/>
+        </w:rPr>
+      </w:pPr>
+      <w:r>
+        <w:rPr>
+          <w:rFonts w:eastAsia="Times New Roman" w:cstheme="minorHAnsi"/>
+          <w:b/>
+          <w:bCs/>
+          <w:kern w:val="0"/>
+          <w:lang w:eastAsia="es-CO"/>
+          <w14:ligatures w14:val="none"/>
+        </w:rPr>
+        <w:t>Propósito:</w:t>
+      </w:r>
+      <w:r>
+        <w:rPr>
+          <w:rFonts w:eastAsia="Times New Roman" w:cstheme="minorHAnsi"/>
+          <w:kern w:val="0"/>
+          <w:lang w:eastAsia="es-CO"/>
+          <w14:ligatures w14:val="none"/>
+        </w:rPr>
+        <w:t xml:space="preserve"> Este bloque de código se ejecuta cuando se ha alcanzado el número máximo de intentos fallidos.</w:t>
+      </w:r>
+    </w:p>
+    <w:p>
+      <w:r>
+        <w:rPr>
+          <w:rFonts w:eastAsia="Times New Roman" w:cstheme="minorHAnsi"/>
+          <w:b/>
+          <w:bCs/>
+          <w:kern w:val="0"/>
+          <w:lang w:eastAsia="es-CO"/>
+          <w14:ligatures w14:val="none"/>
+        </w:rPr>
+        <w:t>Funcionamiento:</w:t>
+      </w:r>
+      <w:r>
+        <w:rPr>
+          <w:rFonts w:eastAsia="Times New Roman" w:cstheme="minorHAnsi"/>
+          <w:kern w:val="0"/>
+          <w:lang w:eastAsia="es-CO"/>
+          <w14:ligatures w14:val="none"/>
+        </w:rPr>
+        <w:t xml:space="preserve"> Informa al usuario que ha perdido el juego y revela la palabra oculta.</w:t>
       </w:r>
     </w:p>
     <w:p/>
@@ -749,8 +2041,157 @@
 </file>
 
 <file path=word/numbering.xml><?xml version="1.0" encoding="utf-8"?>
-<w:numbering xmlns:wpc="http://schemas.microsoft.com/office/word/2010/wordprocessingCanvas" xmlns:cx="http://schemas.microsoft.com/office/drawing/2014/chartex" xmlns:cx1="http://schemas.microsoft.com/office/drawing/2015/9/8/chartex" xmlns:cx2="http://schemas.microsoft.com/office/drawing/2015/10/21/chartex" xmlns:cx3="http://schemas.microsoft.com/office/drawing/2016/5/9/chartex" xmlns:cx4="http://schemas.microsoft.com/office/drawing/2016/5/10/chartex" xmlns:cx5="http://schemas.microsoft.com/office/drawing/2016/5/11/chartex" xmlns:cx6="http://schemas.microsoft.com/office/drawing/2016/5/12/chartex" xmlns:cx7="http://schemas.microsoft.com/office/drawing/2016/5/13/chartex" xmlns:cx8="http://schemas.microsoft.com/office/drawing/2016/5/14/chartex" xmlns:mc="http://schemas.openxmlformats.org/markup-compatibility/2006" xmlns:aink="http://schemas.microsoft.com/office/drawing/2016/ink" xmlns:am3d="http://schemas.microsoft.com/office/drawing/2017/model3d" xmlns:o="urn:schemas-microsoft-com:office:office" xmlns:r="http://schemas.openxmlformats.org/officeDocument/2006/relationships" xmlns:m="http://schemas.openxmlformats.org/officeDocument/2006/math" xmlns:v="urn:schemas-microsoft-com:vml" xmlns:wp14="http://schemas.microsoft.com/office/word/2010/wordprocessingDrawing" xmlns:wp="http://schemas.openxmlformats.org/drawingml/2006/wordprocessingDrawing" xmlns:w10="urn:schemas-microsoft-com:office:word" xmlns:w="http://schemas.openxmlformats.org/wordprocessingml/2006/main" xmlns:w14="http://schemas.microsoft.com/office/word/2010/wordml" xmlns:w15="http://schemas.microsoft.com/office/word/2012/wordml" xmlns:w16cid="http://schemas.microsoft.com/office/word/2016/wordml/cid" xmlns:w16se="http://schemas.microsoft.com/office/word/2015/wordml/symex" xmlns:wpg="http://schemas.microsoft.com/office/word/2010/wordprocessingGroup" xmlns:wpi="http://schemas.microsoft.com/office/word/2010/wordprocessingInk" xmlns:wne="http://schemas.microsoft.com/office/word/2006/wordml" xmlns:wps="http://schemas.microsoft.com/office/word/2010/wordprocessingShape" mc:Ignorable="w14 w15 w16se w16cid wp14">
+<w:numbering xmlns:wpc="http://schemas.microsoft.com/office/word/2010/wordprocessingCanvas" xmlns:cx="http://schemas.microsoft.com/office/drawing/2014/chartex" xmlns:cx1="http://schemas.microsoft.com/office/drawing/2015/9/8/chartex" xmlns:cx2="http://schemas.microsoft.com/office/drawing/2015/10/21/chartex" xmlns:cx3="http://schemas.microsoft.com/office/drawing/2016/5/9/chartex" xmlns:cx4="http://schemas.microsoft.com/office/drawing/2016/5/10/chartex" xmlns:cx5="http://schemas.microsoft.com/office/drawing/2016/5/11/chartex" xmlns:cx6="http://schemas.microsoft.com/office/drawing/2016/5/12/chartex" xmlns:cx7="http://schemas.microsoft.com/office/drawing/2016/5/13/chartex" xmlns:cx8="http://schemas.microsoft.com/office/drawing/2016/5/14/chartex" xmlns:mc="http://schemas.openxmlformats.org/markup-compatibility/2006" xmlns:aink="http://schemas.microsoft.com/office/drawing/2016/ink" xmlns:am3d="http://schemas.microsoft.com/office/drawing/2017/model3d" xmlns:o="urn:schemas-microsoft-com:office:office" xmlns:r="http://schemas.openxmlformats.org/officeDocument/2006/relationships" xmlns:m="http://schemas.openxmlformats.org/officeDocument/2006/math" xmlns:v="urn:schemas-microsoft-com:vml" xmlns:wp14="http://schemas.microsoft.com/office/word/2010/wordprocessingDrawing" xmlns:wp="http://schemas.openxmlformats.org/drawingml/2006/wordprocessingDrawing" xmlns:w10="urn:schemas-microsoft-com:office:word" xmlns:w="http://schemas.openxmlformats.org/wordprocessingml/2006/main" xmlns:w14="http://schemas.microsoft.com/office/word/2010/wordml" xmlns:w15="http://schemas.microsoft.com/office/word/2012/wordml" xmlns:w16cex="http://schemas.microsoft.com/office/word/2018/wordml/cex" xmlns:w16cid="http://schemas.microsoft.com/office/word/2016/wordml/cid" xmlns:w16="http://schemas.microsoft.com/office/word/2018/wordml" xmlns:w16sdtdh="http://schemas.microsoft.com/office/word/2020/wordml/sdtdatahash" xmlns:w16se="http://schemas.microsoft.com/office/word/2015/wordml/symex" xmlns:wpg="http://schemas.microsoft.com/office/word/2010/wordprocessingGroup" xmlns:wpi="http://schemas.microsoft.com/office/word/2010/wordprocessingInk" xmlns:wne="http://schemas.microsoft.com/office/word/2006/wordml" xmlns:wps="http://schemas.microsoft.com/office/word/2010/wordprocessingShape" mc:Ignorable="w14 w15 w16se w16cid w16 w16cex w16sdtdh wp14">
   <w:abstractNum w:abstractNumId="0" w15:restartNumberingAfterBreak="0">
+    <w:nsid w:val="15441394"/>
+    <w:multiLevelType w:val="multilevel"/>
+    <w:tmpl w:val="A19AFD9C"/>
+    <w:lvl w:ilvl="0">
+      <w:start w:val="1"/>
+      <w:numFmt w:val="bullet"/>
+      <w:lvlText w:val=""/>
+      <w:lvlJc w:val="left"/>
+      <w:pPr>
+        <w:tabs>
+          <w:tab w:val="num" w:pos="720"/>
+        </w:tabs>
+        <w:ind w:left="720" w:hanging="360"/>
+      </w:pPr>
+      <w:rPr>
+        <w:rFonts w:ascii="Symbol" w:hAnsi="Symbol" w:hint="default"/>
+        <w:sz w:val="20"/>
+      </w:rPr>
+    </w:lvl>
+    <w:lvl w:ilvl="1" w:tentative="1">
+      <w:start w:val="1"/>
+      <w:numFmt w:val="bullet"/>
+      <w:lvlText w:val="o"/>
+      <w:lvlJc w:val="left"/>
+      <w:pPr>
+        <w:tabs>
+          <w:tab w:val="num" w:pos="1440"/>
+        </w:tabs>
+        <w:ind w:left="1440" w:hanging="360"/>
+      </w:pPr>
+      <w:rPr>
+        <w:rFonts w:ascii="Courier New" w:hAnsi="Courier New" w:hint="default"/>
+        <w:sz w:val="20"/>
+      </w:rPr>
+    </w:lvl>
+    <w:lvl w:ilvl="2" w:tentative="1">
+      <w:start w:val="1"/>
+      <w:numFmt w:val="bullet"/>
+      <w:lvlText w:val=""/>
+      <w:lvlJc w:val="left"/>
+      <w:pPr>
+        <w:tabs>
+          <w:tab w:val="num" w:pos="2160"/>
+        </w:tabs>
+        <w:ind w:left="2160" w:hanging="360"/>
+      </w:pPr>
+      <w:rPr>
+        <w:rFonts w:ascii="Wingdings" w:hAnsi="Wingdings" w:hint="default"/>
+        <w:sz w:val="20"/>
+      </w:rPr>
+    </w:lvl>
+    <w:lvl w:ilvl="3" w:tentative="1">
+      <w:start w:val="1"/>
+      <w:numFmt w:val="bullet"/>
+      <w:lvlText w:val=""/>
+      <w:lvlJc w:val="left"/>
+      <w:pPr>
+        <w:tabs>
+          <w:tab w:val="num" w:pos="2880"/>
+        </w:tabs>
+        <w:ind w:left="2880" w:hanging="360"/>
+      </w:pPr>
+      <w:rPr>
+        <w:rFonts w:ascii="Wingdings" w:hAnsi="Wingdings" w:hint="default"/>
+        <w:sz w:val="20"/>
+      </w:rPr>
+    </w:lvl>
+    <w:lvl w:ilvl="4" w:tentative="1">
+      <w:start w:val="1"/>
+      <w:numFmt w:val="bullet"/>
+      <w:lvlText w:val=""/>
+      <w:lvlJc w:val="left"/>
+      <w:pPr>
+        <w:tabs>
+          <w:tab w:val="num" w:pos="3600"/>
+        </w:tabs>
+        <w:ind w:left="3600" w:hanging="360"/>
+      </w:pPr>
+      <w:rPr>
+        <w:rFonts w:ascii="Wingdings" w:hAnsi="Wingdings" w:hint="default"/>
+        <w:sz w:val="20"/>
+      </w:rPr>
+    </w:lvl>
+    <w:lvl w:ilvl="5" w:tentative="1">
+      <w:start w:val="1"/>
+      <w:numFmt w:val="bullet"/>
+      <w:lvlText w:val=""/>
+      <w:lvlJc w:val="left"/>
+      <w:pPr>
+        <w:tabs>
+          <w:tab w:val="num" w:pos="4320"/>
+        </w:tabs>
+        <w:ind w:left="4320" w:hanging="360"/>
+      </w:pPr>
+      <w:rPr>
+        <w:rFonts w:ascii="Wingdings" w:hAnsi="Wingdings" w:hint="default"/>
+        <w:sz w:val="20"/>
+      </w:rPr>
+    </w:lvl>
+    <w:lvl w:ilvl="6" w:tentative="1">
+      <w:start w:val="1"/>
+      <w:numFmt w:val="bullet"/>
+      <w:lvlText w:val=""/>
+      <w:lvlJc w:val="left"/>
+      <w:pPr>
+        <w:tabs>
+          <w:tab w:val="num" w:pos="5040"/>
+        </w:tabs>
+        <w:ind w:left="5040" w:hanging="360"/>
+      </w:pPr>
+      <w:rPr>
+        <w:rFonts w:ascii="Wingdings" w:hAnsi="Wingdings" w:hint="default"/>
+        <w:sz w:val="20"/>
+      </w:rPr>
+    </w:lvl>
+    <w:lvl w:ilvl="7" w:tentative="1">
+      <w:start w:val="1"/>
+      <w:numFmt w:val="bullet"/>
+      <w:lvlText w:val=""/>
+      <w:lvlJc w:val="left"/>
+      <w:pPr>
+        <w:tabs>
+          <w:tab w:val="num" w:pos="5760"/>
+        </w:tabs>
+        <w:ind w:left="5760" w:hanging="360"/>
+      </w:pPr>
+      <w:rPr>
+        <w:rFonts w:ascii="Wingdings" w:hAnsi="Wingdings" w:hint="default"/>
+        <w:sz w:val="20"/>
+      </w:rPr>
+    </w:lvl>
+    <w:lvl w:ilvl="8" w:tentative="1">
+      <w:start w:val="1"/>
+      <w:numFmt w:val="bullet"/>
+      <w:lvlText w:val=""/>
+      <w:lvlJc w:val="left"/>
+      <w:pPr>
+        <w:tabs>
+          <w:tab w:val="num" w:pos="6480"/>
+        </w:tabs>
+        <w:ind w:left="6480" w:hanging="360"/>
+      </w:pPr>
+      <w:rPr>
+        <w:rFonts w:ascii="Wingdings" w:hAnsi="Wingdings" w:hint="default"/>
+        <w:sz w:val="20"/>
+      </w:rPr>
+    </w:lvl>
+  </w:abstractNum>
+  <w:abstractNum w:abstractNumId="1" w15:restartNumberingAfterBreak="0">
     <w:nsid w:val="1BD61440"/>
     <w:multiLevelType w:val="multilevel"/>
     <w:tmpl w:val="394EE2D4"/>
@@ -867,14 +2308,321 @@
       </w:pPr>
     </w:lvl>
   </w:abstractNum>
+  <w:abstractNum w:abstractNumId="2" w15:restartNumberingAfterBreak="0">
+    <w:nsid w:val="351234AC"/>
+    <w:multiLevelType w:val="multilevel"/>
+    <w:tmpl w:val="B650971A"/>
+    <w:lvl w:ilvl="0">
+      <w:start w:val="1"/>
+      <w:numFmt w:val="bullet"/>
+      <w:lvlText w:val=""/>
+      <w:lvlJc w:val="left"/>
+      <w:pPr>
+        <w:tabs>
+          <w:tab w:val="num" w:pos="720"/>
+        </w:tabs>
+        <w:ind w:left="720" w:hanging="360"/>
+      </w:pPr>
+      <w:rPr>
+        <w:rFonts w:ascii="Symbol" w:hAnsi="Symbol" w:hint="default"/>
+        <w:sz w:val="20"/>
+      </w:rPr>
+    </w:lvl>
+    <w:lvl w:ilvl="1" w:tentative="1">
+      <w:start w:val="1"/>
+      <w:numFmt w:val="bullet"/>
+      <w:lvlText w:val="o"/>
+      <w:lvlJc w:val="left"/>
+      <w:pPr>
+        <w:tabs>
+          <w:tab w:val="num" w:pos="1440"/>
+        </w:tabs>
+        <w:ind w:left="1440" w:hanging="360"/>
+      </w:pPr>
+      <w:rPr>
+        <w:rFonts w:ascii="Courier New" w:hAnsi="Courier New" w:hint="default"/>
+        <w:sz w:val="20"/>
+      </w:rPr>
+    </w:lvl>
+    <w:lvl w:ilvl="2" w:tentative="1">
+      <w:start w:val="1"/>
+      <w:numFmt w:val="bullet"/>
+      <w:lvlText w:val=""/>
+      <w:lvlJc w:val="left"/>
+      <w:pPr>
+        <w:tabs>
+          <w:tab w:val="num" w:pos="2160"/>
+        </w:tabs>
+        <w:ind w:left="2160" w:hanging="360"/>
+      </w:pPr>
+      <w:rPr>
+        <w:rFonts w:ascii="Wingdings" w:hAnsi="Wingdings" w:hint="default"/>
+        <w:sz w:val="20"/>
+      </w:rPr>
+    </w:lvl>
+    <w:lvl w:ilvl="3" w:tentative="1">
+      <w:start w:val="1"/>
+      <w:numFmt w:val="bullet"/>
+      <w:lvlText w:val=""/>
+      <w:lvlJc w:val="left"/>
+      <w:pPr>
+        <w:tabs>
+          <w:tab w:val="num" w:pos="2880"/>
+        </w:tabs>
+        <w:ind w:left="2880" w:hanging="360"/>
+      </w:pPr>
+      <w:rPr>
+        <w:rFonts w:ascii="Wingdings" w:hAnsi="Wingdings" w:hint="default"/>
+        <w:sz w:val="20"/>
+      </w:rPr>
+    </w:lvl>
+    <w:lvl w:ilvl="4" w:tentative="1">
+      <w:start w:val="1"/>
+      <w:numFmt w:val="bullet"/>
+      <w:lvlText w:val=""/>
+      <w:lvlJc w:val="left"/>
+      <w:pPr>
+        <w:tabs>
+          <w:tab w:val="num" w:pos="3600"/>
+        </w:tabs>
+        <w:ind w:left="3600" w:hanging="360"/>
+      </w:pPr>
+      <w:rPr>
+        <w:rFonts w:ascii="Wingdings" w:hAnsi="Wingdings" w:hint="default"/>
+        <w:sz w:val="20"/>
+      </w:rPr>
+    </w:lvl>
+    <w:lvl w:ilvl="5" w:tentative="1">
+      <w:start w:val="1"/>
+      <w:numFmt w:val="bullet"/>
+      <w:lvlText w:val=""/>
+      <w:lvlJc w:val="left"/>
+      <w:pPr>
+        <w:tabs>
+          <w:tab w:val="num" w:pos="4320"/>
+        </w:tabs>
+        <w:ind w:left="4320" w:hanging="360"/>
+      </w:pPr>
+      <w:rPr>
+        <w:rFonts w:ascii="Wingdings" w:hAnsi="Wingdings" w:hint="default"/>
+        <w:sz w:val="20"/>
+      </w:rPr>
+    </w:lvl>
+    <w:lvl w:ilvl="6" w:tentative="1">
+      <w:start w:val="1"/>
+      <w:numFmt w:val="bullet"/>
+      <w:lvlText w:val=""/>
+      <w:lvlJc w:val="left"/>
+      <w:pPr>
+        <w:tabs>
+          <w:tab w:val="num" w:pos="5040"/>
+        </w:tabs>
+        <w:ind w:left="5040" w:hanging="360"/>
+      </w:pPr>
+      <w:rPr>
+        <w:rFonts w:ascii="Wingdings" w:hAnsi="Wingdings" w:hint="default"/>
+        <w:sz w:val="20"/>
+      </w:rPr>
+    </w:lvl>
+    <w:lvl w:ilvl="7" w:tentative="1">
+      <w:start w:val="1"/>
+      <w:numFmt w:val="bullet"/>
+      <w:lvlText w:val=""/>
+      <w:lvlJc w:val="left"/>
+      <w:pPr>
+        <w:tabs>
+          <w:tab w:val="num" w:pos="5760"/>
+        </w:tabs>
+        <w:ind w:left="5760" w:hanging="360"/>
+      </w:pPr>
+      <w:rPr>
+        <w:rFonts w:ascii="Wingdings" w:hAnsi="Wingdings" w:hint="default"/>
+        <w:sz w:val="20"/>
+      </w:rPr>
+    </w:lvl>
+    <w:lvl w:ilvl="8" w:tentative="1">
+      <w:start w:val="1"/>
+      <w:numFmt w:val="bullet"/>
+      <w:lvlText w:val=""/>
+      <w:lvlJc w:val="left"/>
+      <w:pPr>
+        <w:tabs>
+          <w:tab w:val="num" w:pos="6480"/>
+        </w:tabs>
+        <w:ind w:left="6480" w:hanging="360"/>
+      </w:pPr>
+      <w:rPr>
+        <w:rFonts w:ascii="Wingdings" w:hAnsi="Wingdings" w:hint="default"/>
+        <w:sz w:val="20"/>
+      </w:rPr>
+    </w:lvl>
+  </w:abstractNum>
+  <w:abstractNum w:abstractNumId="3" w15:restartNumberingAfterBreak="0">
+    <w:nsid w:val="52EC6BEC"/>
+    <w:multiLevelType w:val="multilevel"/>
+    <w:tmpl w:val="055C083E"/>
+    <w:lvl w:ilvl="0">
+      <w:start w:val="1"/>
+      <w:numFmt w:val="bullet"/>
+      <w:lvlText w:val=""/>
+      <w:lvlJc w:val="left"/>
+      <w:pPr>
+        <w:tabs>
+          <w:tab w:val="num" w:pos="720"/>
+        </w:tabs>
+        <w:ind w:left="720" w:hanging="360"/>
+      </w:pPr>
+      <w:rPr>
+        <w:rFonts w:ascii="Symbol" w:hAnsi="Symbol" w:hint="default"/>
+        <w:sz w:val="20"/>
+      </w:rPr>
+    </w:lvl>
+    <w:lvl w:ilvl="1">
+      <w:start w:val="1"/>
+      <w:numFmt w:val="bullet"/>
+      <w:lvlText w:val="o"/>
+      <w:lvlJc w:val="left"/>
+      <w:pPr>
+        <w:tabs>
+          <w:tab w:val="num" w:pos="1440"/>
+        </w:tabs>
+        <w:ind w:left="1440" w:hanging="360"/>
+      </w:pPr>
+      <w:rPr>
+        <w:rFonts w:ascii="Courier New" w:hAnsi="Courier New" w:hint="default"/>
+        <w:sz w:val="20"/>
+      </w:rPr>
+    </w:lvl>
+    <w:lvl w:ilvl="2" w:tentative="1">
+      <w:start w:val="1"/>
+      <w:numFmt w:val="bullet"/>
+      <w:lvlText w:val=""/>
+      <w:lvlJc w:val="left"/>
+      <w:pPr>
+        <w:tabs>
+          <w:tab w:val="num" w:pos="2160"/>
+        </w:tabs>
+        <w:ind w:left="2160" w:hanging="360"/>
+      </w:pPr>
+      <w:rPr>
+        <w:rFonts w:ascii="Wingdings" w:hAnsi="Wingdings" w:hint="default"/>
+        <w:sz w:val="20"/>
+      </w:rPr>
+    </w:lvl>
+    <w:lvl w:ilvl="3" w:tentative="1">
+      <w:start w:val="1"/>
+      <w:numFmt w:val="bullet"/>
+      <w:lvlText w:val=""/>
+      <w:lvlJc w:val="left"/>
+      <w:pPr>
+        <w:tabs>
+          <w:tab w:val="num" w:pos="2880"/>
+        </w:tabs>
+        <w:ind w:left="2880" w:hanging="360"/>
+      </w:pPr>
+      <w:rPr>
+        <w:rFonts w:ascii="Wingdings" w:hAnsi="Wingdings" w:hint="default"/>
+        <w:sz w:val="20"/>
+      </w:rPr>
+    </w:lvl>
+    <w:lvl w:ilvl="4" w:tentative="1">
+      <w:start w:val="1"/>
+      <w:numFmt w:val="bullet"/>
+      <w:lvlText w:val=""/>
+      <w:lvlJc w:val="left"/>
+      <w:pPr>
+        <w:tabs>
+          <w:tab w:val="num" w:pos="3600"/>
+        </w:tabs>
+        <w:ind w:left="3600" w:hanging="360"/>
+      </w:pPr>
+      <w:rPr>
+        <w:rFonts w:ascii="Wingdings" w:hAnsi="Wingdings" w:hint="default"/>
+        <w:sz w:val="20"/>
+      </w:rPr>
+    </w:lvl>
+    <w:lvl w:ilvl="5" w:tentative="1">
+      <w:start w:val="1"/>
+      <w:numFmt w:val="bullet"/>
+      <w:lvlText w:val=""/>
+      <w:lvlJc w:val="left"/>
+      <w:pPr>
+        <w:tabs>
+          <w:tab w:val="num" w:pos="4320"/>
+        </w:tabs>
+        <w:ind w:left="4320" w:hanging="360"/>
+      </w:pPr>
+      <w:rPr>
+        <w:rFonts w:ascii="Wingdings" w:hAnsi="Wingdings" w:hint="default"/>
+        <w:sz w:val="20"/>
+      </w:rPr>
+    </w:lvl>
+    <w:lvl w:ilvl="6" w:tentative="1">
+      <w:start w:val="1"/>
+      <w:numFmt w:val="bullet"/>
+      <w:lvlText w:val=""/>
+      <w:lvlJc w:val="left"/>
+      <w:pPr>
+        <w:tabs>
+          <w:tab w:val="num" w:pos="5040"/>
+        </w:tabs>
+        <w:ind w:left="5040" w:hanging="360"/>
+      </w:pPr>
+      <w:rPr>
+        <w:rFonts w:ascii="Wingdings" w:hAnsi="Wingdings" w:hint="default"/>
+        <w:sz w:val="20"/>
+      </w:rPr>
+    </w:lvl>
+    <w:lvl w:ilvl="7" w:tentative="1">
+      <w:start w:val="1"/>
+      <w:numFmt w:val="bullet"/>
+      <w:lvlText w:val=""/>
+      <w:lvlJc w:val="left"/>
+      <w:pPr>
+        <w:tabs>
+          <w:tab w:val="num" w:pos="5760"/>
+        </w:tabs>
+        <w:ind w:left="5760" w:hanging="360"/>
+      </w:pPr>
+      <w:rPr>
+        <w:rFonts w:ascii="Wingdings" w:hAnsi="Wingdings" w:hint="default"/>
+        <w:sz w:val="20"/>
+      </w:rPr>
+    </w:lvl>
+    <w:lvl w:ilvl="8" w:tentative="1">
+      <w:start w:val="1"/>
+      <w:numFmt w:val="bullet"/>
+      <w:lvlText w:val=""/>
+      <w:lvlJc w:val="left"/>
+      <w:pPr>
+        <w:tabs>
+          <w:tab w:val="num" w:pos="6480"/>
+        </w:tabs>
+        <w:ind w:left="6480" w:hanging="360"/>
+      </w:pPr>
+      <w:rPr>
+        <w:rFonts w:ascii="Wingdings" w:hAnsi="Wingdings" w:hint="default"/>
+        <w:sz w:val="20"/>
+      </w:rPr>
+    </w:lvl>
+  </w:abstractNum>
   <w:num w:numId="1">
+    <w:abstractNumId w:val="1"/>
+  </w:num>
+  <w:num w:numId="2">
+    <w:abstractNumId w:val="2"/>
+  </w:num>
+  <w:num w:numId="3">
+    <w:abstractNumId w:val="3"/>
+  </w:num>
+  <w:num w:numId="4">
     <w:abstractNumId w:val="0"/>
   </w:num>
 </w:numbering>
 </file>
 
 <file path=word/styles.xml><?xml version="1.0" encoding="utf-8"?>
-<w:styles xmlns:mc="http://schemas.openxmlformats.org/markup-compatibility/2006" xmlns:r="http://schemas.openxmlformats.org/officeDocument/2006/relationships" xmlns:w="http://schemas.openxmlformats.org/wordprocessingml/2006/main" xmlns:w14="http://schemas.microsoft.com/office/word/2010/wordml" xmlns:w15="http://schemas.microsoft.com/office/word/2012/wordml" xmlns:w16cid="http://schemas.microsoft.com/office/word/2016/wordml/cid" xmlns:w16se="http://schemas.microsoft.com/office/word/2015/wordml/symex" mc:Ignorable="w14 w15 w16se w16cid">
+<w:styles xmlns:mc="http://schemas.openxmlformats.org/markup-compatibility/2006" xmlns:r="http://schemas.openxmlformats.org/officeDocument/2006/relationships" xmlns:w="http://schemas.openxmlformats.org/wordprocessingml/2006/main" xmlns:w14="http://schemas.microsoft.com/office/word/2010/wordml" xmlns:w15="http://schemas.microsoft.com/office/word/2012/wordml" xmlns:w16cex="http://schemas.microsoft.com/office/word/2018/wordml/cex" xmlns:w16cid="http://schemas.microsoft.com/office/word/2016/wordml/cid" xmlns:w16="http://schemas.microsoft.com/office/word/2018/wordml" xmlns:w16sdtdh="http://schemas.microsoft.com/office/word/2020/wordml/sdtdatahash" xmlns:w16se="http://schemas.microsoft.com/office/word/2015/wordml/symex" mc:Ignorable="w14 w15 w16se w16cid w16 w16cex w16sdtdh">
   <w:docDefaults>
     <w:rPrDefault>
       <w:rPr>
@@ -892,7 +2640,7 @@
       </w:pPr>
     </w:pPrDefault>
   </w:docDefaults>
-  <w:latentStyles w:defLockedState="0" w:defUIPriority="99" w:defSemiHidden="0" w:defUnhideWhenUsed="0" w:defQFormat="0" w:count="375">
+  <w:latentStyles w:defLockedState="0" w:defUIPriority="99" w:defSemiHidden="0" w:defUnhideWhenUsed="0" w:defQFormat="0" w:count="376">
     <w:lsdException w:name="Normal" w:uiPriority="0" w:qFormat="1"/>
     <w:lsdException w:name="heading 1" w:uiPriority="9" w:qFormat="1"/>
     <w:lsdException w:name="heading 2" w:semiHidden="1" w:uiPriority="9" w:unhideWhenUsed="1" w:qFormat="1"/>
@@ -998,7 +2746,6 @@
     <w:lsdException w:name="HTML Sample" w:semiHidden="1" w:unhideWhenUsed="1"/>
     <w:lsdException w:name="HTML Typewriter" w:semiHidden="1" w:unhideWhenUsed="1"/>
     <w:lsdException w:name="HTML Variable" w:semiHidden="1" w:unhideWhenUsed="1"/>
-    <w:lsdException w:name="Normal Table" w:semiHidden="1" w:unhideWhenUsed="1"/>
     <w:lsdException w:name="annotation subject" w:semiHidden="1" w:unhideWhenUsed="1"/>
     <w:lsdException w:name="No List" w:semiHidden="1" w:unhideWhenUsed="1"/>
     <w:lsdException w:name="Outline List 1" w:semiHidden="1" w:unhideWhenUsed="1"/>
@@ -1045,10 +2792,8 @@
     <w:lsdException w:name="Table Subtle 2" w:semiHidden="1" w:unhideWhenUsed="1"/>
     <w:lsdException w:name="Table Web 1" w:semiHidden="1" w:unhideWhenUsed="1"/>
     <w:lsdException w:name="Table Web 2" w:semiHidden="1" w:unhideWhenUsed="1"/>
-    <w:lsdException w:name="Table Web 3" w:semiHidden="1" w:unhideWhenUsed="1"/>
     <w:lsdException w:name="Balloon Text" w:semiHidden="1" w:unhideWhenUsed="1"/>
     <w:lsdException w:name="Table Grid" w:uiPriority="39"/>
-    <w:lsdException w:name="Table Theme" w:semiHidden="1" w:unhideWhenUsed="1"/>
     <w:lsdException w:name="Placeholder Text" w:semiHidden="1"/>
     <w:lsdException w:name="No Spacing" w:uiPriority="1" w:qFormat="1"/>
     <w:lsdException w:name="Light Shading" w:uiPriority="60"/>
@@ -1268,6 +3013,7 @@
     <w:lsdException w:name="Smart Hyperlink" w:semiHidden="1" w:unhideWhenUsed="1"/>
     <w:lsdException w:name="Hashtag" w:semiHidden="1" w:unhideWhenUsed="1"/>
     <w:lsdException w:name="Unresolved Mention" w:semiHidden="1" w:unhideWhenUsed="1"/>
+    <w:lsdException w:name="Smart Link" w:semiHidden="1" w:unhideWhenUsed="1"/>
   </w:latentStyles>
   <w:style w:type="paragraph" w:default="1" w:styleId="Normal">
     <w:name w:val="Normal"/>
@@ -1276,6 +3022,7 @@
   <w:style w:type="character" w:default="1" w:styleId="Fuentedeprrafopredeter">
     <w:name w:val="Default Paragraph Font"/>
     <w:uiPriority w:val="1"/>
+    <w:semiHidden/>
     <w:unhideWhenUsed/>
   </w:style>
   <w:style w:type="table" w:default="1" w:styleId="Tablanormal">
@@ -1298,6 +3045,17 @@
     <w:uiPriority w:val="99"/>
     <w:semiHidden/>
     <w:unhideWhenUsed/>
+  </w:style>
+  <w:style w:type="paragraph" w:styleId="Prrafodelista">
+    <w:name w:val="List Paragraph"/>
+    <w:basedOn w:val="Normal"/>
+    <w:uiPriority w:val="34"/>
+    <w:qFormat/>
+    <w:rsid w:val="002B708D"/>
+    <w:pPr>
+      <w:ind w:left="720"/>
+      <w:contextualSpacing/>
+    </w:pPr>
   </w:style>
 </w:styles>
 </file>

</xml_diff>